<commit_message>
Complete Short format + corrections EN
</commit_message>
<xml_diff>
--- a/Capgemini_Profil_GROSJEAN_Nicolas_current.docx
+++ b/Capgemini_Profil_GROSJEAN_Nicolas_current.docx
@@ -1112,7 +1112,7 @@
         <w:tblLook w:val="01e0" w:noHBand="0" w:noVBand="0" w:firstColumn="1" w:lastRow="1" w:lastColumn="1" w:firstRow="1"/>
       </w:tblPr>
       <w:tblGrid>
-        <w:gridCol w:w="1290"/>
+        <w:gridCol w:w="1289"/>
         <w:gridCol w:w="8811"/>
       </w:tblGrid>
       <w:tr>
@@ -1121,7 +1121,7 @@
         </w:trPr>
         <w:tc>
           <w:tcPr>
-            <w:tcW w:w="1290" w:type="dxa"/>
+            <w:tcW w:w="1289" w:type="dxa"/>
             <w:tcBorders>
               <w:bottom w:val="single" w:sz="18" w:space="0" w:color="FFFFFF"/>
             </w:tcBorders>
@@ -1201,7 +1201,7 @@
         </w:trPr>
         <w:tc>
           <w:tcPr>
-            <w:tcW w:w="1290" w:type="dxa"/>
+            <w:tcW w:w="1289" w:type="dxa"/>
             <w:tcBorders>
               <w:top w:val="single" w:sz="18" w:space="0" w:color="FFFFFF"/>
             </w:tcBorders>
@@ -1259,7 +1259,7 @@
                 <w:szCs w:val="20"/>
                 <w:lang w:val="de-DE"/>
               </w:rPr>
-              <w:t>06</w:t>
+              <w:t>06/202</w:t>
             </w:r>
             <w:r>
               <w:rPr>
@@ -1268,7 +1268,7 @@
                 <w:szCs w:val="20"/>
                 <w:lang w:val="de-DE"/>
               </w:rPr>
-              <w:t>/2023</w:t>
+              <w:t>4</w:t>
             </w:r>
           </w:p>
         </w:tc>
@@ -1512,7 +1512,25 @@
                 <w:szCs w:val="20"/>
                 <w:lang w:val="de-DE"/>
               </w:rPr>
-              <w:t>: Jira, Git, MATLAB</w:t>
+              <w:t xml:space="preserve">: Jira, Git, </w:t>
+            </w:r>
+            <w:r>
+              <w:rPr>
+                <w:rFonts w:cs="Lucida Sans Unicode"/>
+                <w:color w:val="000000"/>
+                <w:szCs w:val="20"/>
+                <w:lang w:val="de-DE"/>
+              </w:rPr>
+              <w:t>M</w:t>
+            </w:r>
+            <w:r>
+              <w:rPr>
+                <w:rFonts w:cs="Lucida Sans Unicode"/>
+                <w:color w:val="000000"/>
+                <w:szCs w:val="20"/>
+                <w:lang w:val="de-DE"/>
+              </w:rPr>
+              <w:t>agicDraw</w:t>
             </w:r>
           </w:p>
           <w:p>
@@ -1548,7 +1566,9 @@
       <w:pPr>
         <w:pStyle w:val="Normal"/>
         <w:widowControl/>
-        <w:tabs/>
+        <w:tabs>
+          <w:tab w:val="clear" w:pos="720"/>
+        </w:tabs>
         <w:suppressAutoHyphens w:val="true"/>
         <w:bidi w:val="0"/>
         <w:spacing w:before="0" w:after="0"/>
@@ -1575,8 +1595,8 @@
         <w:tblLook w:val="01e0" w:noHBand="0" w:noVBand="0" w:firstColumn="1" w:lastRow="1" w:lastColumn="1" w:firstRow="1"/>
       </w:tblPr>
       <w:tblGrid>
-        <w:gridCol w:w="1290"/>
-        <w:gridCol w:w="8810"/>
+        <w:gridCol w:w="1289"/>
+        <w:gridCol w:w="8811"/>
       </w:tblGrid>
       <w:tr>
         <w:trPr>
@@ -1584,7 +1604,7 @@
         </w:trPr>
         <w:tc>
           <w:tcPr>
-            <w:tcW w:w="1290" w:type="dxa"/>
+            <w:tcW w:w="1289" w:type="dxa"/>
             <w:tcBorders>
               <w:bottom w:val="single" w:sz="18" w:space="0" w:color="FFFFFF"/>
             </w:tcBorders>
@@ -1622,7 +1642,7 @@
         </w:tc>
         <w:tc>
           <w:tcPr>
-            <w:tcW w:w="8810" w:type="dxa"/>
+            <w:tcW w:w="8811" w:type="dxa"/>
             <w:tcBorders/>
             <w:shd w:color="auto" w:fill="12ABDB" w:themeFill="accent2" w:val="clear"/>
             <w:vAlign w:val="center"/>
@@ -1663,7 +1683,7 @@
         </w:trPr>
         <w:tc>
           <w:tcPr>
-            <w:tcW w:w="1290" w:type="dxa"/>
+            <w:tcW w:w="1289" w:type="dxa"/>
             <w:tcBorders>
               <w:top w:val="single" w:sz="18" w:space="0" w:color="FFFFFF"/>
             </w:tcBorders>
@@ -1727,7 +1747,7 @@
         </w:tc>
         <w:tc>
           <w:tcPr>
-            <w:tcW w:w="8810" w:type="dxa"/>
+            <w:tcW w:w="8811" w:type="dxa"/>
             <w:tcBorders/>
             <w:shd w:color="auto" w:fill="auto" w:val="clear"/>
           </w:tcPr>
@@ -2029,8 +2049,8 @@
         <w:tblLook w:val="01e0" w:noHBand="0" w:noVBand="0" w:firstColumn="1" w:lastRow="1" w:lastColumn="1" w:firstRow="1"/>
       </w:tblPr>
       <w:tblGrid>
-        <w:gridCol w:w="1290"/>
-        <w:gridCol w:w="8810"/>
+        <w:gridCol w:w="1289"/>
+        <w:gridCol w:w="8811"/>
       </w:tblGrid>
       <w:tr>
         <w:trPr>
@@ -2038,7 +2058,7 @@
         </w:trPr>
         <w:tc>
           <w:tcPr>
-            <w:tcW w:w="1290" w:type="dxa"/>
+            <w:tcW w:w="1289" w:type="dxa"/>
             <w:tcBorders>
               <w:bottom w:val="single" w:sz="18" w:space="0" w:color="FFFFFF"/>
             </w:tcBorders>
@@ -2074,7 +2094,7 @@
         </w:tc>
         <w:tc>
           <w:tcPr>
-            <w:tcW w:w="8810" w:type="dxa"/>
+            <w:tcW w:w="8811" w:type="dxa"/>
             <w:tcBorders/>
             <w:shd w:color="auto" w:fill="12ABDB" w:themeFill="accent2" w:val="clear"/>
             <w:vAlign w:val="center"/>
@@ -2115,7 +2135,7 @@
         </w:trPr>
         <w:tc>
           <w:tcPr>
-            <w:tcW w:w="1290" w:type="dxa"/>
+            <w:tcW w:w="1289" w:type="dxa"/>
             <w:tcBorders>
               <w:top w:val="single" w:sz="18" w:space="0" w:color="FFFFFF"/>
               <w:bottom w:val="single" w:sz="18" w:space="0" w:color="FFFFFF"/>
@@ -2180,7 +2200,7 @@
         </w:tc>
         <w:tc>
           <w:tcPr>
-            <w:tcW w:w="8810" w:type="dxa"/>
+            <w:tcW w:w="8811" w:type="dxa"/>
             <w:tcBorders/>
             <w:shd w:color="auto" w:fill="auto" w:val="clear"/>
           </w:tcPr>
@@ -2421,8 +2441,8 @@
         <w:tblLook w:val="01e0" w:noHBand="0" w:noVBand="0" w:firstColumn="1" w:lastRow="1" w:lastColumn="1" w:firstRow="1"/>
       </w:tblPr>
       <w:tblGrid>
-        <w:gridCol w:w="1290"/>
-        <w:gridCol w:w="8810"/>
+        <w:gridCol w:w="1289"/>
+        <w:gridCol w:w="8811"/>
       </w:tblGrid>
       <w:tr>
         <w:trPr>
@@ -2430,7 +2450,7 @@
         </w:trPr>
         <w:tc>
           <w:tcPr>
-            <w:tcW w:w="1290" w:type="dxa"/>
+            <w:tcW w:w="1289" w:type="dxa"/>
             <w:tcBorders>
               <w:bottom w:val="single" w:sz="18" w:space="0" w:color="FFFFFF"/>
             </w:tcBorders>
@@ -2466,7 +2486,7 @@
         </w:tc>
         <w:tc>
           <w:tcPr>
-            <w:tcW w:w="8810" w:type="dxa"/>
+            <w:tcW w:w="8811" w:type="dxa"/>
             <w:tcBorders/>
             <w:shd w:color="auto" w:fill="12ABDB" w:themeFill="accent2" w:val="clear"/>
             <w:vAlign w:val="center"/>
@@ -2507,7 +2527,7 @@
         </w:trPr>
         <w:tc>
           <w:tcPr>
-            <w:tcW w:w="1290" w:type="dxa"/>
+            <w:tcW w:w="1289" w:type="dxa"/>
             <w:tcBorders>
               <w:top w:val="single" w:sz="18" w:space="0" w:color="FFFFFF"/>
               <w:bottom w:val="single" w:sz="18" w:space="0" w:color="FFFFFF"/>
@@ -2572,7 +2592,7 @@
         </w:tc>
         <w:tc>
           <w:tcPr>
-            <w:tcW w:w="8810" w:type="dxa"/>
+            <w:tcW w:w="8811" w:type="dxa"/>
             <w:tcBorders/>
             <w:shd w:color="auto" w:fill="auto" w:val="clear"/>
           </w:tcPr>
@@ -2836,8 +2856,8 @@
         <w:tblLook w:val="01e0" w:noHBand="0" w:noVBand="0" w:firstColumn="1" w:lastRow="1" w:lastColumn="1" w:firstRow="1"/>
       </w:tblPr>
       <w:tblGrid>
-        <w:gridCol w:w="1290"/>
-        <w:gridCol w:w="8810"/>
+        <w:gridCol w:w="1289"/>
+        <w:gridCol w:w="8811"/>
       </w:tblGrid>
       <w:tr>
         <w:trPr>
@@ -2845,7 +2865,7 @@
         </w:trPr>
         <w:tc>
           <w:tcPr>
-            <w:tcW w:w="1290" w:type="dxa"/>
+            <w:tcW w:w="1289" w:type="dxa"/>
             <w:tcBorders>
               <w:bottom w:val="single" w:sz="18" w:space="0" w:color="FFFFFF"/>
             </w:tcBorders>
@@ -2881,7 +2901,7 @@
         </w:tc>
         <w:tc>
           <w:tcPr>
-            <w:tcW w:w="8810" w:type="dxa"/>
+            <w:tcW w:w="8811" w:type="dxa"/>
             <w:tcBorders/>
             <w:shd w:color="auto" w:fill="12ABDB" w:themeFill="accent2" w:val="clear"/>
             <w:vAlign w:val="center"/>
@@ -2932,7 +2952,7 @@
         </w:trPr>
         <w:tc>
           <w:tcPr>
-            <w:tcW w:w="1290" w:type="dxa"/>
+            <w:tcW w:w="1289" w:type="dxa"/>
             <w:tcBorders>
               <w:top w:val="single" w:sz="18" w:space="0" w:color="FFFFFF"/>
               <w:bottom w:val="single" w:sz="18" w:space="0" w:color="FFFFFF"/>
@@ -2997,7 +3017,7 @@
         </w:tc>
         <w:tc>
           <w:tcPr>
-            <w:tcW w:w="8810" w:type="dxa"/>
+            <w:tcW w:w="8811" w:type="dxa"/>
             <w:tcBorders/>
             <w:shd w:color="auto" w:fill="auto" w:val="clear"/>
           </w:tcPr>
@@ -3258,8 +3278,8 @@
         <w:tblLook w:val="01e0" w:noHBand="0" w:noVBand="0" w:firstColumn="1" w:lastRow="1" w:lastColumn="1" w:firstRow="1"/>
       </w:tblPr>
       <w:tblGrid>
-        <w:gridCol w:w="1290"/>
-        <w:gridCol w:w="8810"/>
+        <w:gridCol w:w="1289"/>
+        <w:gridCol w:w="8811"/>
       </w:tblGrid>
       <w:tr>
         <w:trPr>
@@ -3267,7 +3287,7 @@
         </w:trPr>
         <w:tc>
           <w:tcPr>
-            <w:tcW w:w="1290" w:type="dxa"/>
+            <w:tcW w:w="1289" w:type="dxa"/>
             <w:tcBorders>
               <w:bottom w:val="single" w:sz="18" w:space="0" w:color="FFFFFF"/>
             </w:tcBorders>
@@ -3303,7 +3323,7 @@
         </w:tc>
         <w:tc>
           <w:tcPr>
-            <w:tcW w:w="8810" w:type="dxa"/>
+            <w:tcW w:w="8811" w:type="dxa"/>
             <w:tcBorders/>
             <w:shd w:color="auto" w:fill="12ABDB" w:themeFill="accent2" w:val="clear"/>
             <w:vAlign w:val="center"/>
@@ -3347,7 +3367,7 @@
         </w:trPr>
         <w:tc>
           <w:tcPr>
-            <w:tcW w:w="1290" w:type="dxa"/>
+            <w:tcW w:w="1289" w:type="dxa"/>
             <w:tcBorders>
               <w:top w:val="single" w:sz="18" w:space="0" w:color="FFFFFF"/>
               <w:bottom w:val="single" w:sz="18" w:space="0" w:color="FFFFFF"/>
@@ -3412,7 +3432,7 @@
         </w:tc>
         <w:tc>
           <w:tcPr>
-            <w:tcW w:w="8810" w:type="dxa"/>
+            <w:tcW w:w="8811" w:type="dxa"/>
             <w:tcBorders/>
             <w:shd w:color="auto" w:fill="auto" w:val="clear"/>
           </w:tcPr>
@@ -3671,8 +3691,8 @@
         <w:tblLook w:val="01e0" w:noHBand="0" w:noVBand="0" w:firstColumn="1" w:lastRow="1" w:lastColumn="1" w:firstRow="1"/>
       </w:tblPr>
       <w:tblGrid>
-        <w:gridCol w:w="1290"/>
-        <w:gridCol w:w="8810"/>
+        <w:gridCol w:w="1289"/>
+        <w:gridCol w:w="8811"/>
       </w:tblGrid>
       <w:tr>
         <w:trPr>
@@ -3680,7 +3700,7 @@
         </w:trPr>
         <w:tc>
           <w:tcPr>
-            <w:tcW w:w="1290" w:type="dxa"/>
+            <w:tcW w:w="1289" w:type="dxa"/>
             <w:tcBorders>
               <w:bottom w:val="single" w:sz="18" w:space="0" w:color="FFFFFF"/>
             </w:tcBorders>
@@ -3716,7 +3736,7 @@
         </w:tc>
         <w:tc>
           <w:tcPr>
-            <w:tcW w:w="8810" w:type="dxa"/>
+            <w:tcW w:w="8811" w:type="dxa"/>
             <w:tcBorders/>
             <w:shd w:color="auto" w:fill="12ABDB" w:themeFill="accent2" w:val="clear"/>
             <w:vAlign w:val="center"/>
@@ -3757,7 +3777,7 @@
         </w:trPr>
         <w:tc>
           <w:tcPr>
-            <w:tcW w:w="1290" w:type="dxa"/>
+            <w:tcW w:w="1289" w:type="dxa"/>
             <w:tcBorders>
               <w:top w:val="single" w:sz="18" w:space="0" w:color="FFFFFF"/>
               <w:bottom w:val="single" w:sz="18" w:space="0" w:color="FFFFFF"/>
@@ -3828,7 +3848,7 @@
         </w:tc>
         <w:tc>
           <w:tcPr>
-            <w:tcW w:w="8810" w:type="dxa"/>
+            <w:tcW w:w="8811" w:type="dxa"/>
             <w:tcBorders/>
             <w:shd w:color="auto" w:fill="auto" w:val="clear"/>
           </w:tcPr>
@@ -4142,8 +4162,8 @@
         <w:tblLook w:val="01e0" w:noHBand="0" w:noVBand="0" w:firstColumn="1" w:lastRow="1" w:lastColumn="1" w:firstRow="1"/>
       </w:tblPr>
       <w:tblGrid>
-        <w:gridCol w:w="1290"/>
-        <w:gridCol w:w="8810"/>
+        <w:gridCol w:w="1289"/>
+        <w:gridCol w:w="8811"/>
       </w:tblGrid>
       <w:tr>
         <w:trPr>
@@ -4151,7 +4171,7 @@
         </w:trPr>
         <w:tc>
           <w:tcPr>
-            <w:tcW w:w="1290" w:type="dxa"/>
+            <w:tcW w:w="1289" w:type="dxa"/>
             <w:tcBorders>
               <w:bottom w:val="single" w:sz="18" w:space="0" w:color="FFFFFF"/>
             </w:tcBorders>
@@ -4187,7 +4207,7 @@
         </w:tc>
         <w:tc>
           <w:tcPr>
-            <w:tcW w:w="8810" w:type="dxa"/>
+            <w:tcW w:w="8811" w:type="dxa"/>
             <w:tcBorders/>
             <w:shd w:color="auto" w:fill="12ABDB" w:themeFill="accent2" w:val="clear"/>
             <w:vAlign w:val="center"/>
@@ -4228,7 +4248,7 @@
         </w:trPr>
         <w:tc>
           <w:tcPr>
-            <w:tcW w:w="1290" w:type="dxa"/>
+            <w:tcW w:w="1289" w:type="dxa"/>
             <w:tcBorders>
               <w:top w:val="single" w:sz="18" w:space="0" w:color="FFFFFF"/>
               <w:bottom w:val="single" w:sz="18" w:space="0" w:color="FFFFFF"/>
@@ -4293,7 +4313,7 @@
         </w:tc>
         <w:tc>
           <w:tcPr>
-            <w:tcW w:w="8810" w:type="dxa"/>
+            <w:tcW w:w="8811" w:type="dxa"/>
             <w:tcBorders/>
             <w:shd w:color="auto" w:fill="auto" w:val="clear"/>
           </w:tcPr>
@@ -4609,8 +4629,8 @@
         <w:tblLook w:val="01e0" w:noHBand="0" w:noVBand="0" w:firstColumn="1" w:lastRow="1" w:lastColumn="1" w:firstRow="1"/>
       </w:tblPr>
       <w:tblGrid>
-        <w:gridCol w:w="1290"/>
-        <w:gridCol w:w="8810"/>
+        <w:gridCol w:w="1289"/>
+        <w:gridCol w:w="8811"/>
       </w:tblGrid>
       <w:tr>
         <w:trPr>
@@ -4618,7 +4638,7 @@
         </w:trPr>
         <w:tc>
           <w:tcPr>
-            <w:tcW w:w="1290" w:type="dxa"/>
+            <w:tcW w:w="1289" w:type="dxa"/>
             <w:tcBorders>
               <w:bottom w:val="single" w:sz="18" w:space="0" w:color="FFFFFF"/>
             </w:tcBorders>
@@ -4654,7 +4674,7 @@
         </w:tc>
         <w:tc>
           <w:tcPr>
-            <w:tcW w:w="8810" w:type="dxa"/>
+            <w:tcW w:w="8811" w:type="dxa"/>
             <w:tcBorders/>
             <w:shd w:color="auto" w:fill="12ABDB" w:themeFill="accent2" w:val="clear"/>
             <w:vAlign w:val="center"/>
@@ -4695,7 +4715,7 @@
         </w:trPr>
         <w:tc>
           <w:tcPr>
-            <w:tcW w:w="1290" w:type="dxa"/>
+            <w:tcW w:w="1289" w:type="dxa"/>
             <w:tcBorders>
               <w:top w:val="single" w:sz="18" w:space="0" w:color="FFFFFF"/>
               <w:bottom w:val="single" w:sz="18" w:space="0" w:color="FFFFFF"/>
@@ -4760,7 +4780,7 @@
         </w:tc>
         <w:tc>
           <w:tcPr>
-            <w:tcW w:w="8810" w:type="dxa"/>
+            <w:tcW w:w="8811" w:type="dxa"/>
             <w:tcBorders/>
             <w:shd w:color="auto" w:fill="auto" w:val="clear"/>
           </w:tcPr>
@@ -4952,34 +4972,6 @@
                 <w:lang w:val="de-DE"/>
               </w:rPr>
               <w:t>Manage the requirement in a R&amp;D environment,</w:t>
-            </w:r>
-          </w:p>
-          <w:p>
-            <w:pPr>
-              <w:pStyle w:val="Normal"/>
-              <w:widowControl w:val="false"/>
-              <w:numPr>
-                <w:ilvl w:val="0"/>
-                <w:numId w:val="0"/>
-              </w:numPr>
-              <w:spacing w:before="0" w:after="24"/>
-              <w:ind w:left="360" w:hanging="0"/>
-              <w:rPr>
-                <w:rFonts w:ascii="Verdana" w:hAnsi="Verdana" w:eastAsia="Arial" w:cs="Lucida Sans Unicode" w:asciiTheme="minorHAnsi" w:hAnsiTheme="minorHAnsi"/>
-                <w:color w:val="595959"/>
-                <w:sz w:val="20"/>
-                <w:szCs w:val="20"/>
-                <w:lang w:val="de-DE"/>
-              </w:rPr>
-            </w:pPr>
-            <w:r>
-              <w:rPr>
-                <w:rFonts w:eastAsia="Arial" w:cs="Lucida Sans Unicode"/>
-                <w:color w:val="595959"/>
-                <w:sz w:val="20"/>
-                <w:szCs w:val="20"/>
-                <w:lang w:val="de-DE"/>
-              </w:rPr>
             </w:r>
           </w:p>
           <w:p>
@@ -5171,8 +5163,8 @@
         <w:tblLook w:val="01e0" w:noHBand="0" w:noVBand="0" w:firstColumn="1" w:lastRow="1" w:lastColumn="1" w:firstRow="1"/>
       </w:tblPr>
       <w:tblGrid>
-        <w:gridCol w:w="1290"/>
-        <w:gridCol w:w="8810"/>
+        <w:gridCol w:w="1289"/>
+        <w:gridCol w:w="8811"/>
       </w:tblGrid>
       <w:tr>
         <w:trPr>
@@ -5180,7 +5172,7 @@
         </w:trPr>
         <w:tc>
           <w:tcPr>
-            <w:tcW w:w="1290" w:type="dxa"/>
+            <w:tcW w:w="1289" w:type="dxa"/>
             <w:tcBorders>
               <w:bottom w:val="single" w:sz="18" w:space="0" w:color="FFFFFF"/>
             </w:tcBorders>
@@ -5216,7 +5208,7 @@
         </w:tc>
         <w:tc>
           <w:tcPr>
-            <w:tcW w:w="8810" w:type="dxa"/>
+            <w:tcW w:w="8811" w:type="dxa"/>
             <w:tcBorders/>
             <w:shd w:color="auto" w:fill="12ABDB" w:themeFill="accent2" w:val="clear"/>
             <w:vAlign w:val="center"/>
@@ -5257,7 +5249,7 @@
         </w:trPr>
         <w:tc>
           <w:tcPr>
-            <w:tcW w:w="1290" w:type="dxa"/>
+            <w:tcW w:w="1289" w:type="dxa"/>
             <w:tcBorders>
               <w:top w:val="single" w:sz="18" w:space="0" w:color="FFFFFF"/>
               <w:bottom w:val="single" w:sz="18" w:space="0" w:color="FFFFFF"/>
@@ -5322,7 +5314,7 @@
         </w:tc>
         <w:tc>
           <w:tcPr>
-            <w:tcW w:w="8810" w:type="dxa"/>
+            <w:tcW w:w="8811" w:type="dxa"/>
             <w:tcBorders/>
             <w:shd w:color="auto" w:fill="auto" w:val="clear"/>
           </w:tcPr>
@@ -5675,8 +5667,8 @@
         <w:tblLook w:val="01e0" w:noHBand="0" w:noVBand="0" w:firstColumn="1" w:lastRow="1" w:lastColumn="1" w:firstRow="1"/>
       </w:tblPr>
       <w:tblGrid>
-        <w:gridCol w:w="1290"/>
-        <w:gridCol w:w="8810"/>
+        <w:gridCol w:w="1289"/>
+        <w:gridCol w:w="8811"/>
       </w:tblGrid>
       <w:tr>
         <w:trPr>
@@ -5684,7 +5676,7 @@
         </w:trPr>
         <w:tc>
           <w:tcPr>
-            <w:tcW w:w="1290" w:type="dxa"/>
+            <w:tcW w:w="1289" w:type="dxa"/>
             <w:tcBorders>
               <w:bottom w:val="single" w:sz="18" w:space="0" w:color="FFFFFF"/>
             </w:tcBorders>
@@ -5720,7 +5712,7 @@
         </w:tc>
         <w:tc>
           <w:tcPr>
-            <w:tcW w:w="8810" w:type="dxa"/>
+            <w:tcW w:w="8811" w:type="dxa"/>
             <w:tcBorders/>
             <w:shd w:color="auto" w:fill="12ABDB" w:themeFill="accent2" w:val="clear"/>
             <w:vAlign w:val="center"/>
@@ -5761,7 +5753,7 @@
         </w:trPr>
         <w:tc>
           <w:tcPr>
-            <w:tcW w:w="1290" w:type="dxa"/>
+            <w:tcW w:w="1289" w:type="dxa"/>
             <w:tcBorders>
               <w:top w:val="single" w:sz="18" w:space="0" w:color="FFFFFF"/>
               <w:bottom w:val="single" w:sz="18" w:space="0" w:color="FFFFFF"/>
@@ -5826,7 +5818,7 @@
         </w:tc>
         <w:tc>
           <w:tcPr>
-            <w:tcW w:w="8810" w:type="dxa"/>
+            <w:tcW w:w="8811" w:type="dxa"/>
             <w:tcBorders/>
             <w:shd w:color="auto" w:fill="auto" w:val="clear"/>
           </w:tcPr>
@@ -6122,8 +6114,8 @@
         <w:tblLook w:val="01e0" w:noHBand="0" w:noVBand="0" w:firstColumn="1" w:lastRow="1" w:lastColumn="1" w:firstRow="1"/>
       </w:tblPr>
       <w:tblGrid>
-        <w:gridCol w:w="1290"/>
-        <w:gridCol w:w="8810"/>
+        <w:gridCol w:w="1289"/>
+        <w:gridCol w:w="8811"/>
       </w:tblGrid>
       <w:tr>
         <w:trPr>
@@ -6131,7 +6123,7 @@
         </w:trPr>
         <w:tc>
           <w:tcPr>
-            <w:tcW w:w="1290" w:type="dxa"/>
+            <w:tcW w:w="1289" w:type="dxa"/>
             <w:tcBorders>
               <w:bottom w:val="single" w:sz="18" w:space="0" w:color="FFFFFF"/>
             </w:tcBorders>
@@ -6167,7 +6159,7 @@
         </w:tc>
         <w:tc>
           <w:tcPr>
-            <w:tcW w:w="8810" w:type="dxa"/>
+            <w:tcW w:w="8811" w:type="dxa"/>
             <w:tcBorders/>
             <w:shd w:color="auto" w:fill="12ABDB" w:themeFill="accent2" w:val="clear"/>
             <w:vAlign w:val="center"/>
@@ -6208,7 +6200,7 @@
         </w:trPr>
         <w:tc>
           <w:tcPr>
-            <w:tcW w:w="1290" w:type="dxa"/>
+            <w:tcW w:w="1289" w:type="dxa"/>
             <w:tcBorders>
               <w:top w:val="single" w:sz="18" w:space="0" w:color="FFFFFF"/>
               <w:bottom w:val="single" w:sz="18" w:space="0" w:color="FFFFFF"/>
@@ -6273,7 +6265,7 @@
         </w:tc>
         <w:tc>
           <w:tcPr>
-            <w:tcW w:w="8810" w:type="dxa"/>
+            <w:tcW w:w="8811" w:type="dxa"/>
             <w:tcBorders/>
             <w:shd w:color="auto" w:fill="auto" w:val="clear"/>
           </w:tcPr>
@@ -6631,8 +6623,8 @@
         <w:tblLook w:val="01e0" w:noHBand="0" w:noVBand="0" w:firstColumn="1" w:lastRow="1" w:lastColumn="1" w:firstRow="1"/>
       </w:tblPr>
       <w:tblGrid>
-        <w:gridCol w:w="1290"/>
-        <w:gridCol w:w="8810"/>
+        <w:gridCol w:w="1289"/>
+        <w:gridCol w:w="8811"/>
       </w:tblGrid>
       <w:tr>
         <w:trPr>
@@ -6640,7 +6632,7 @@
         </w:trPr>
         <w:tc>
           <w:tcPr>
-            <w:tcW w:w="1290" w:type="dxa"/>
+            <w:tcW w:w="1289" w:type="dxa"/>
             <w:tcBorders>
               <w:bottom w:val="single" w:sz="18" w:space="0" w:color="FFFFFF"/>
             </w:tcBorders>
@@ -6676,7 +6668,7 @@
         </w:tc>
         <w:tc>
           <w:tcPr>
-            <w:tcW w:w="8810" w:type="dxa"/>
+            <w:tcW w:w="8811" w:type="dxa"/>
             <w:tcBorders/>
             <w:shd w:color="auto" w:fill="12ABDB" w:themeFill="accent2" w:val="clear"/>
             <w:vAlign w:val="center"/>
@@ -6717,7 +6709,7 @@
         </w:trPr>
         <w:tc>
           <w:tcPr>
-            <w:tcW w:w="1290" w:type="dxa"/>
+            <w:tcW w:w="1289" w:type="dxa"/>
             <w:tcBorders>
               <w:top w:val="single" w:sz="18" w:space="0" w:color="FFFFFF"/>
               <w:bottom w:val="single" w:sz="18" w:space="0" w:color="FFFFFF"/>
@@ -6782,7 +6774,7 @@
         </w:tc>
         <w:tc>
           <w:tcPr>
-            <w:tcW w:w="8810" w:type="dxa"/>
+            <w:tcW w:w="8811" w:type="dxa"/>
             <w:tcBorders/>
             <w:shd w:color="auto" w:fill="auto" w:val="clear"/>
           </w:tcPr>
@@ -7180,8 +7172,8 @@
         <w:tblLook w:val="01e0" w:noHBand="0" w:noVBand="0" w:firstColumn="1" w:lastRow="1" w:lastColumn="1" w:firstRow="1"/>
       </w:tblPr>
       <w:tblGrid>
-        <w:gridCol w:w="1290"/>
-        <w:gridCol w:w="8810"/>
+        <w:gridCol w:w="1289"/>
+        <w:gridCol w:w="8811"/>
       </w:tblGrid>
       <w:tr>
         <w:trPr>
@@ -7189,7 +7181,7 @@
         </w:trPr>
         <w:tc>
           <w:tcPr>
-            <w:tcW w:w="1290" w:type="dxa"/>
+            <w:tcW w:w="1289" w:type="dxa"/>
             <w:tcBorders>
               <w:bottom w:val="single" w:sz="18" w:space="0" w:color="FFFFFF"/>
             </w:tcBorders>
@@ -7225,7 +7217,7 @@
         </w:tc>
         <w:tc>
           <w:tcPr>
-            <w:tcW w:w="8810" w:type="dxa"/>
+            <w:tcW w:w="8811" w:type="dxa"/>
             <w:tcBorders/>
             <w:shd w:color="auto" w:fill="12ABDB" w:themeFill="accent2" w:val="clear"/>
             <w:vAlign w:val="center"/>
@@ -7268,7 +7260,7 @@
         </w:trPr>
         <w:tc>
           <w:tcPr>
-            <w:tcW w:w="1290" w:type="dxa"/>
+            <w:tcW w:w="1289" w:type="dxa"/>
             <w:tcBorders>
               <w:top w:val="single" w:sz="18" w:space="0" w:color="FFFFFF"/>
               <w:bottom w:val="single" w:sz="18" w:space="0" w:color="FFFFFF"/>
@@ -7333,7 +7325,7 @@
         </w:tc>
         <w:tc>
           <w:tcPr>
-            <w:tcW w:w="8810" w:type="dxa"/>
+            <w:tcW w:w="8811" w:type="dxa"/>
             <w:tcBorders/>
             <w:shd w:color="auto" w:fill="auto" w:val="clear"/>
           </w:tcPr>
@@ -7544,8 +7536,8 @@
         <w:tblLook w:val="01e0" w:noHBand="0" w:noVBand="0" w:firstColumn="1" w:lastRow="1" w:lastColumn="1" w:firstRow="1"/>
       </w:tblPr>
       <w:tblGrid>
-        <w:gridCol w:w="1290"/>
-        <w:gridCol w:w="8810"/>
+        <w:gridCol w:w="1289"/>
+        <w:gridCol w:w="8811"/>
       </w:tblGrid>
       <w:tr>
         <w:trPr>
@@ -7553,7 +7545,7 @@
         </w:trPr>
         <w:tc>
           <w:tcPr>
-            <w:tcW w:w="1290" w:type="dxa"/>
+            <w:tcW w:w="1289" w:type="dxa"/>
             <w:tcBorders>
               <w:bottom w:val="single" w:sz="18" w:space="0" w:color="FFFFFF"/>
             </w:tcBorders>
@@ -7589,7 +7581,7 @@
         </w:tc>
         <w:tc>
           <w:tcPr>
-            <w:tcW w:w="8810" w:type="dxa"/>
+            <w:tcW w:w="8811" w:type="dxa"/>
             <w:tcBorders/>
             <w:shd w:color="auto" w:fill="12ABDB" w:themeFill="accent2" w:val="clear"/>
             <w:vAlign w:val="center"/>
@@ -7632,7 +7624,7 @@
         </w:trPr>
         <w:tc>
           <w:tcPr>
-            <w:tcW w:w="1290" w:type="dxa"/>
+            <w:tcW w:w="1289" w:type="dxa"/>
             <w:tcBorders>
               <w:top w:val="single" w:sz="18" w:space="0" w:color="FFFFFF"/>
               <w:bottom w:val="single" w:sz="18" w:space="0" w:color="FFFFFF"/>
@@ -7697,7 +7689,7 @@
         </w:tc>
         <w:tc>
           <w:tcPr>
-            <w:tcW w:w="8810" w:type="dxa"/>
+            <w:tcW w:w="8811" w:type="dxa"/>
             <w:tcBorders/>
             <w:shd w:color="auto" w:fill="auto" w:val="clear"/>
           </w:tcPr>
@@ -8037,8 +8029,8 @@
         <w:tblLook w:val="01e0" w:noHBand="0" w:noVBand="0" w:firstColumn="1" w:lastRow="1" w:lastColumn="1" w:firstRow="1"/>
       </w:tblPr>
       <w:tblGrid>
-        <w:gridCol w:w="1290"/>
-        <w:gridCol w:w="8810"/>
+        <w:gridCol w:w="1289"/>
+        <w:gridCol w:w="8811"/>
       </w:tblGrid>
       <w:tr>
         <w:trPr>
@@ -8046,7 +8038,7 @@
         </w:trPr>
         <w:tc>
           <w:tcPr>
-            <w:tcW w:w="1290" w:type="dxa"/>
+            <w:tcW w:w="1289" w:type="dxa"/>
             <w:tcBorders>
               <w:bottom w:val="single" w:sz="18" w:space="0" w:color="FFFFFF"/>
             </w:tcBorders>
@@ -8082,7 +8074,7 @@
         </w:tc>
         <w:tc>
           <w:tcPr>
-            <w:tcW w:w="8810" w:type="dxa"/>
+            <w:tcW w:w="8811" w:type="dxa"/>
             <w:tcBorders/>
             <w:shd w:color="auto" w:fill="12ABDB" w:themeFill="accent2" w:val="clear"/>
             <w:vAlign w:val="center"/>
@@ -8125,7 +8117,7 @@
         </w:trPr>
         <w:tc>
           <w:tcPr>
-            <w:tcW w:w="1290" w:type="dxa"/>
+            <w:tcW w:w="1289" w:type="dxa"/>
             <w:tcBorders>
               <w:top w:val="single" w:sz="18" w:space="0" w:color="FFFFFF"/>
               <w:bottom w:val="single" w:sz="18" w:space="0" w:color="FFFFFF"/>
@@ -8190,7 +8182,7 @@
         </w:tc>
         <w:tc>
           <w:tcPr>
-            <w:tcW w:w="8810" w:type="dxa"/>
+            <w:tcW w:w="8811" w:type="dxa"/>
             <w:tcBorders/>
             <w:shd w:color="auto" w:fill="auto" w:val="clear"/>
           </w:tcPr>
@@ -8519,8 +8511,8 @@
         <w:tblLook w:val="01e0" w:noHBand="0" w:noVBand="0" w:firstColumn="1" w:lastRow="1" w:lastColumn="1" w:firstRow="1"/>
       </w:tblPr>
       <w:tblGrid>
-        <w:gridCol w:w="1290"/>
-        <w:gridCol w:w="8810"/>
+        <w:gridCol w:w="1289"/>
+        <w:gridCol w:w="8811"/>
       </w:tblGrid>
       <w:tr>
         <w:trPr>
@@ -8528,7 +8520,7 @@
         </w:trPr>
         <w:tc>
           <w:tcPr>
-            <w:tcW w:w="1290" w:type="dxa"/>
+            <w:tcW w:w="1289" w:type="dxa"/>
             <w:tcBorders>
               <w:bottom w:val="single" w:sz="18" w:space="0" w:color="FFFFFF"/>
             </w:tcBorders>
@@ -8564,7 +8556,7 @@
         </w:tc>
         <w:tc>
           <w:tcPr>
-            <w:tcW w:w="8810" w:type="dxa"/>
+            <w:tcW w:w="8811" w:type="dxa"/>
             <w:tcBorders/>
             <w:shd w:color="auto" w:fill="12ABDB" w:themeFill="accent2" w:val="clear"/>
             <w:vAlign w:val="center"/>
@@ -8607,7 +8599,7 @@
         </w:trPr>
         <w:tc>
           <w:tcPr>
-            <w:tcW w:w="1290" w:type="dxa"/>
+            <w:tcW w:w="1289" w:type="dxa"/>
             <w:tcBorders>
               <w:top w:val="single" w:sz="18" w:space="0" w:color="FFFFFF"/>
               <w:bottom w:val="single" w:sz="18" w:space="0" w:color="FFFFFF"/>
@@ -8672,7 +8664,7 @@
         </w:tc>
         <w:tc>
           <w:tcPr>
-            <w:tcW w:w="8810" w:type="dxa"/>
+            <w:tcW w:w="8811" w:type="dxa"/>
             <w:tcBorders/>
             <w:shd w:color="auto" w:fill="auto" w:val="clear"/>
           </w:tcPr>
@@ -8955,8 +8947,8 @@
         <w:tblLook w:val="01e0" w:noHBand="0" w:noVBand="0" w:firstColumn="1" w:lastRow="1" w:lastColumn="1" w:firstRow="1"/>
       </w:tblPr>
       <w:tblGrid>
-        <w:gridCol w:w="1290"/>
-        <w:gridCol w:w="8810"/>
+        <w:gridCol w:w="1289"/>
+        <w:gridCol w:w="8811"/>
       </w:tblGrid>
       <w:tr>
         <w:trPr>
@@ -8964,7 +8956,7 @@
         </w:trPr>
         <w:tc>
           <w:tcPr>
-            <w:tcW w:w="1290" w:type="dxa"/>
+            <w:tcW w:w="1289" w:type="dxa"/>
             <w:tcBorders>
               <w:bottom w:val="single" w:sz="18" w:space="0" w:color="FFFFFF"/>
             </w:tcBorders>
@@ -9000,7 +8992,7 @@
         </w:tc>
         <w:tc>
           <w:tcPr>
-            <w:tcW w:w="8810" w:type="dxa"/>
+            <w:tcW w:w="8811" w:type="dxa"/>
             <w:tcBorders/>
             <w:shd w:color="auto" w:fill="12ABDB" w:themeFill="accent2" w:val="clear"/>
             <w:vAlign w:val="center"/>
@@ -9043,7 +9035,7 @@
         </w:trPr>
         <w:tc>
           <w:tcPr>
-            <w:tcW w:w="1290" w:type="dxa"/>
+            <w:tcW w:w="1289" w:type="dxa"/>
             <w:tcBorders>
               <w:top w:val="single" w:sz="18" w:space="0" w:color="FFFFFF"/>
               <w:bottom w:val="single" w:sz="18" w:space="0" w:color="FFFFFF"/>
@@ -9108,7 +9100,7 @@
         </w:tc>
         <w:tc>
           <w:tcPr>
-            <w:tcW w:w="8810" w:type="dxa"/>
+            <w:tcW w:w="8811" w:type="dxa"/>
             <w:tcBorders/>
             <w:shd w:color="auto" w:fill="auto" w:val="clear"/>
           </w:tcPr>
@@ -9364,8 +9356,8 @@
         <w:tblLook w:val="01e0" w:noHBand="0" w:noVBand="0" w:firstColumn="1" w:lastRow="1" w:lastColumn="1" w:firstRow="1"/>
       </w:tblPr>
       <w:tblGrid>
-        <w:gridCol w:w="1290"/>
-        <w:gridCol w:w="8810"/>
+        <w:gridCol w:w="1289"/>
+        <w:gridCol w:w="8811"/>
       </w:tblGrid>
       <w:tr>
         <w:trPr>
@@ -9373,7 +9365,7 @@
         </w:trPr>
         <w:tc>
           <w:tcPr>
-            <w:tcW w:w="1290" w:type="dxa"/>
+            <w:tcW w:w="1289" w:type="dxa"/>
             <w:tcBorders>
               <w:bottom w:val="single" w:sz="18" w:space="0" w:color="FFFFFF"/>
             </w:tcBorders>
@@ -9409,7 +9401,7 @@
         </w:tc>
         <w:tc>
           <w:tcPr>
-            <w:tcW w:w="8810" w:type="dxa"/>
+            <w:tcW w:w="8811" w:type="dxa"/>
             <w:tcBorders/>
             <w:shd w:color="auto" w:fill="12ABDB" w:themeFill="accent2" w:val="clear"/>
             <w:vAlign w:val="center"/>
@@ -9452,7 +9444,7 @@
         </w:trPr>
         <w:tc>
           <w:tcPr>
-            <w:tcW w:w="1290" w:type="dxa"/>
+            <w:tcW w:w="1289" w:type="dxa"/>
             <w:tcBorders>
               <w:top w:val="single" w:sz="18" w:space="0" w:color="FFFFFF"/>
               <w:bottom w:val="single" w:sz="18" w:space="0" w:color="FFFFFF"/>
@@ -9517,7 +9509,7 @@
         </w:tc>
         <w:tc>
           <w:tcPr>
-            <w:tcW w:w="8810" w:type="dxa"/>
+            <w:tcW w:w="8811" w:type="dxa"/>
             <w:tcBorders/>
             <w:shd w:color="auto" w:fill="auto" w:val="clear"/>
           </w:tcPr>
@@ -9752,8 +9744,8 @@
         <w:tblLook w:val="01e0" w:noHBand="0" w:noVBand="0" w:firstColumn="1" w:lastRow="1" w:lastColumn="1" w:firstRow="1"/>
       </w:tblPr>
       <w:tblGrid>
-        <w:gridCol w:w="1290"/>
-        <w:gridCol w:w="8810"/>
+        <w:gridCol w:w="1289"/>
+        <w:gridCol w:w="8811"/>
       </w:tblGrid>
       <w:tr>
         <w:trPr>
@@ -9761,7 +9753,7 @@
         </w:trPr>
         <w:tc>
           <w:tcPr>
-            <w:tcW w:w="1290" w:type="dxa"/>
+            <w:tcW w:w="1289" w:type="dxa"/>
             <w:tcBorders>
               <w:bottom w:val="single" w:sz="18" w:space="0" w:color="FFFFFF"/>
             </w:tcBorders>
@@ -9797,7 +9789,7 @@
         </w:tc>
         <w:tc>
           <w:tcPr>
-            <w:tcW w:w="8810" w:type="dxa"/>
+            <w:tcW w:w="8811" w:type="dxa"/>
             <w:tcBorders/>
             <w:shd w:color="auto" w:fill="12ABDB" w:themeFill="accent2" w:val="clear"/>
             <w:vAlign w:val="center"/>
@@ -9840,7 +9832,7 @@
         </w:trPr>
         <w:tc>
           <w:tcPr>
-            <w:tcW w:w="1290" w:type="dxa"/>
+            <w:tcW w:w="1289" w:type="dxa"/>
             <w:tcBorders>
               <w:top w:val="single" w:sz="18" w:space="0" w:color="FFFFFF"/>
               <w:bottom w:val="single" w:sz="18" w:space="0" w:color="FFFFFF"/>
@@ -9905,7 +9897,7 @@
         </w:tc>
         <w:tc>
           <w:tcPr>
-            <w:tcW w:w="8810" w:type="dxa"/>
+            <w:tcW w:w="8811" w:type="dxa"/>
             <w:tcBorders/>
             <w:shd w:color="auto" w:fill="auto" w:val="clear"/>
           </w:tcPr>
@@ -10108,7 +10100,17 @@
                 <w:szCs w:val="20"/>
                 <w:lang w:val="en-GB"/>
               </w:rPr>
-              <w:t>Tools/Skills: Ada, Assembleur</w:t>
+              <w:t xml:space="preserve">Tools/Skills: </w:t>
+            </w:r>
+            <w:r>
+              <w:rPr>
+                <w:rFonts w:eastAsia="Arial" w:cs="Lucida Sans Unicode"/>
+                <w:color w:val="595959"/>
+                <w:sz w:val="20"/>
+                <w:szCs w:val="20"/>
+                <w:lang w:val="en-GB"/>
+              </w:rPr>
+              <w:t>Ada, Assembleur</w:t>
             </w:r>
           </w:p>
         </w:tc>
@@ -10140,8 +10142,8 @@
         <w:tblLook w:val="01e0" w:noHBand="0" w:noVBand="0" w:firstColumn="1" w:lastRow="1" w:lastColumn="1" w:firstRow="1"/>
       </w:tblPr>
       <w:tblGrid>
-        <w:gridCol w:w="1290"/>
-        <w:gridCol w:w="8810"/>
+        <w:gridCol w:w="1289"/>
+        <w:gridCol w:w="8811"/>
       </w:tblGrid>
       <w:tr>
         <w:trPr>
@@ -10149,7 +10151,7 @@
         </w:trPr>
         <w:tc>
           <w:tcPr>
-            <w:tcW w:w="1290" w:type="dxa"/>
+            <w:tcW w:w="1289" w:type="dxa"/>
             <w:tcBorders>
               <w:bottom w:val="single" w:sz="18" w:space="0" w:color="FFFFFF"/>
             </w:tcBorders>
@@ -10185,7 +10187,7 @@
         </w:tc>
         <w:tc>
           <w:tcPr>
-            <w:tcW w:w="8810" w:type="dxa"/>
+            <w:tcW w:w="8811" w:type="dxa"/>
             <w:tcBorders/>
             <w:shd w:color="auto" w:fill="12ABDB" w:themeFill="accent2" w:val="clear"/>
             <w:vAlign w:val="center"/>
@@ -10228,7 +10230,7 @@
         </w:trPr>
         <w:tc>
           <w:tcPr>
-            <w:tcW w:w="1290" w:type="dxa"/>
+            <w:tcW w:w="1289" w:type="dxa"/>
             <w:tcBorders>
               <w:top w:val="single" w:sz="18" w:space="0" w:color="FFFFFF"/>
               <w:bottom w:val="single" w:sz="18" w:space="0" w:color="FFFFFF"/>
@@ -10293,7 +10295,7 @@
         </w:tc>
         <w:tc>
           <w:tcPr>
-            <w:tcW w:w="8810" w:type="dxa"/>
+            <w:tcW w:w="8811" w:type="dxa"/>
             <w:tcBorders/>
             <w:shd w:color="auto" w:fill="auto" w:val="clear"/>
           </w:tcPr>
@@ -10560,7 +10562,17 @@
                 <w:szCs w:val="20"/>
                 <w:lang w:val="en-GB"/>
               </w:rPr>
-              <w:t>Tools/Skills: Ada, Assembleur</w:t>
+              <w:t xml:space="preserve">Tools/Skills: </w:t>
+            </w:r>
+            <w:r>
+              <w:rPr>
+                <w:rFonts w:eastAsia="Arial" w:cs="Lucida Sans Unicode"/>
+                <w:color w:val="595959"/>
+                <w:sz w:val="20"/>
+                <w:szCs w:val="20"/>
+                <w:lang w:val="en-GB"/>
+              </w:rPr>
+              <w:t>Windows, Visual Basic</w:t>
             </w:r>
           </w:p>
         </w:tc>
@@ -10592,8 +10604,8 @@
         <w:tblLook w:val="01e0" w:noHBand="0" w:noVBand="0" w:firstColumn="1" w:lastRow="1" w:lastColumn="1" w:firstRow="1"/>
       </w:tblPr>
       <w:tblGrid>
-        <w:gridCol w:w="1290"/>
-        <w:gridCol w:w="8810"/>
+        <w:gridCol w:w="1289"/>
+        <w:gridCol w:w="8811"/>
       </w:tblGrid>
       <w:tr>
         <w:trPr>
@@ -10601,7 +10613,7 @@
         </w:trPr>
         <w:tc>
           <w:tcPr>
-            <w:tcW w:w="1290" w:type="dxa"/>
+            <w:tcW w:w="1289" w:type="dxa"/>
             <w:tcBorders>
               <w:bottom w:val="single" w:sz="18" w:space="0" w:color="FFFFFF"/>
             </w:tcBorders>
@@ -10637,7 +10649,7 @@
         </w:tc>
         <w:tc>
           <w:tcPr>
-            <w:tcW w:w="8810" w:type="dxa"/>
+            <w:tcW w:w="8811" w:type="dxa"/>
             <w:tcBorders/>
             <w:shd w:color="auto" w:fill="12ABDB" w:themeFill="accent2" w:val="clear"/>
             <w:vAlign w:val="center"/>
@@ -10680,7 +10692,7 @@
         </w:trPr>
         <w:tc>
           <w:tcPr>
-            <w:tcW w:w="1290" w:type="dxa"/>
+            <w:tcW w:w="1289" w:type="dxa"/>
             <w:tcBorders>
               <w:top w:val="single" w:sz="18" w:space="0" w:color="FFFFFF"/>
               <w:bottom w:val="single" w:sz="18" w:space="0" w:color="FFFFFF"/>
@@ -10745,7 +10757,7 @@
         </w:tc>
         <w:tc>
           <w:tcPr>
-            <w:tcW w:w="8810" w:type="dxa"/>
+            <w:tcW w:w="8811" w:type="dxa"/>
             <w:tcBorders/>
             <w:shd w:color="auto" w:fill="auto" w:val="clear"/>
           </w:tcPr>
@@ -10980,8 +10992,8 @@
         <w:tblLook w:val="01e0" w:noHBand="0" w:noVBand="0" w:firstColumn="1" w:lastRow="1" w:lastColumn="1" w:firstRow="1"/>
       </w:tblPr>
       <w:tblGrid>
-        <w:gridCol w:w="1290"/>
-        <w:gridCol w:w="8810"/>
+        <w:gridCol w:w="1289"/>
+        <w:gridCol w:w="8811"/>
       </w:tblGrid>
       <w:tr>
         <w:trPr>
@@ -10989,7 +11001,7 @@
         </w:trPr>
         <w:tc>
           <w:tcPr>
-            <w:tcW w:w="1290" w:type="dxa"/>
+            <w:tcW w:w="1289" w:type="dxa"/>
             <w:tcBorders>
               <w:bottom w:val="single" w:sz="18" w:space="0" w:color="FFFFFF"/>
             </w:tcBorders>
@@ -11025,7 +11037,7 @@
         </w:tc>
         <w:tc>
           <w:tcPr>
-            <w:tcW w:w="8810" w:type="dxa"/>
+            <w:tcW w:w="8811" w:type="dxa"/>
             <w:tcBorders/>
             <w:shd w:color="auto" w:fill="12ABDB" w:themeFill="accent2" w:val="clear"/>
             <w:vAlign w:val="center"/>
@@ -11068,7 +11080,7 @@
         </w:trPr>
         <w:tc>
           <w:tcPr>
-            <w:tcW w:w="1290" w:type="dxa"/>
+            <w:tcW w:w="1289" w:type="dxa"/>
             <w:tcBorders>
               <w:top w:val="single" w:sz="18" w:space="0" w:color="FFFFFF"/>
               <w:bottom w:val="single" w:sz="18" w:space="0" w:color="FFFFFF"/>
@@ -11133,7 +11145,7 @@
         </w:tc>
         <w:tc>
           <w:tcPr>
-            <w:tcW w:w="8810" w:type="dxa"/>
+            <w:tcW w:w="8811" w:type="dxa"/>
             <w:tcBorders/>
             <w:shd w:color="auto" w:fill="auto" w:val="clear"/>
           </w:tcPr>
@@ -11367,8 +11379,8 @@
         <w:tblLook w:val="01e0" w:noHBand="0" w:noVBand="0" w:firstColumn="1" w:lastRow="1" w:lastColumn="1" w:firstRow="1"/>
       </w:tblPr>
       <w:tblGrid>
-        <w:gridCol w:w="1290"/>
-        <w:gridCol w:w="8810"/>
+        <w:gridCol w:w="1289"/>
+        <w:gridCol w:w="8811"/>
       </w:tblGrid>
       <w:tr>
         <w:trPr>
@@ -11376,7 +11388,7 @@
         </w:trPr>
         <w:tc>
           <w:tcPr>
-            <w:tcW w:w="1290" w:type="dxa"/>
+            <w:tcW w:w="1289" w:type="dxa"/>
             <w:tcBorders>
               <w:bottom w:val="single" w:sz="18" w:space="0" w:color="FFFFFF"/>
             </w:tcBorders>
@@ -11412,7 +11424,7 @@
         </w:tc>
         <w:tc>
           <w:tcPr>
-            <w:tcW w:w="8810" w:type="dxa"/>
+            <w:tcW w:w="8811" w:type="dxa"/>
             <w:tcBorders/>
             <w:shd w:color="auto" w:fill="12ABDB" w:themeFill="accent2" w:val="clear"/>
             <w:vAlign w:val="center"/>
@@ -11455,7 +11467,7 @@
         </w:trPr>
         <w:tc>
           <w:tcPr>
-            <w:tcW w:w="1290" w:type="dxa"/>
+            <w:tcW w:w="1289" w:type="dxa"/>
             <w:tcBorders>
               <w:top w:val="single" w:sz="18" w:space="0" w:color="FFFFFF"/>
               <w:bottom w:val="single" w:sz="18" w:space="0" w:color="FFFFFF"/>
@@ -11520,7 +11532,7 @@
         </w:tc>
         <w:tc>
           <w:tcPr>
-            <w:tcW w:w="8810" w:type="dxa"/>
+            <w:tcW w:w="8811" w:type="dxa"/>
             <w:tcBorders/>
             <w:shd w:color="auto" w:fill="auto" w:val="clear"/>
           </w:tcPr>
@@ -11706,8 +11718,8 @@
         <w:tblLook w:val="01e0" w:noHBand="0" w:noVBand="0" w:firstColumn="1" w:lastRow="1" w:lastColumn="1" w:firstRow="1"/>
       </w:tblPr>
       <w:tblGrid>
-        <w:gridCol w:w="1290"/>
-        <w:gridCol w:w="8810"/>
+        <w:gridCol w:w="1289"/>
+        <w:gridCol w:w="8811"/>
       </w:tblGrid>
       <w:tr>
         <w:trPr>
@@ -11715,7 +11727,7 @@
         </w:trPr>
         <w:tc>
           <w:tcPr>
-            <w:tcW w:w="1290" w:type="dxa"/>
+            <w:tcW w:w="1289" w:type="dxa"/>
             <w:tcBorders>
               <w:bottom w:val="single" w:sz="18" w:space="0" w:color="FFFFFF"/>
             </w:tcBorders>
@@ -11751,7 +11763,7 @@
         </w:tc>
         <w:tc>
           <w:tcPr>
-            <w:tcW w:w="8810" w:type="dxa"/>
+            <w:tcW w:w="8811" w:type="dxa"/>
             <w:tcBorders/>
             <w:shd w:color="auto" w:fill="12ABDB" w:themeFill="accent2" w:val="clear"/>
             <w:vAlign w:val="center"/>
@@ -11794,7 +11806,7 @@
         </w:trPr>
         <w:tc>
           <w:tcPr>
-            <w:tcW w:w="1290" w:type="dxa"/>
+            <w:tcW w:w="1289" w:type="dxa"/>
             <w:tcBorders>
               <w:top w:val="single" w:sz="18" w:space="0" w:color="FFFFFF"/>
               <w:bottom w:val="single" w:sz="18" w:space="0" w:color="FFFFFF"/>
@@ -11859,7 +11871,7 @@
         </w:tc>
         <w:tc>
           <w:tcPr>
-            <w:tcW w:w="8810" w:type="dxa"/>
+            <w:tcW w:w="8811" w:type="dxa"/>
             <w:tcBorders/>
             <w:shd w:color="auto" w:fill="auto" w:val="clear"/>
           </w:tcPr>
@@ -11962,8 +11974,20 @@
               </w:rPr>
             </w:pPr>
             <w:r>
-              <w:rPr>
-                <w:rFonts w:eastAsia="Calibri" w:cs="Arial" w:ascii="Arial" w:hAnsi="Arial"/>
+              <w:rPr/>
+            </w:r>
+          </w:p>
+          <w:p>
+            <w:pPr>
+              <w:pStyle w:val="Normal"/>
+              <w:widowControl w:val="false"/>
+              <w:bidi w:val="0"/>
+              <w:spacing w:lineRule="auto" w:line="240" w:before="280" w:after="0"/>
+              <w:ind w:left="0" w:right="0" w:hanging="0"/>
+              <w:jc w:val="both"/>
+              <w:rPr>
+                <w:rFonts w:ascii="Arial" w:hAnsi="Arial" w:eastAsia="Calibri" w:cs="Arial"/>
+                <w:b/>
                 <w:b/>
                 <w:bCs/>
                 <w:color w:val="464669"/>
@@ -11974,7 +11998,9 @@
                 <w:vertAlign w:val="baseline"/>
                 <w:lang w:val="en-US" w:eastAsia="de-DE"/>
               </w:rPr>
-              <w:t xml:space="preserve">Safety studies for the carrier the "Charles of Gaulle". Updating the file of the safety options concerning the services ensured by the ship to the two nuclear boilers. </w:t>
+            </w:pPr>
+            <w:r>
+              <w:rPr/>
             </w:r>
           </w:p>
           <w:p>
@@ -12030,8 +12056,8 @@
         <w:tblLook w:val="01e0" w:noHBand="0" w:noVBand="0" w:firstColumn="1" w:lastRow="1" w:lastColumn="1" w:firstRow="1"/>
       </w:tblPr>
       <w:tblGrid>
-        <w:gridCol w:w="1290"/>
-        <w:gridCol w:w="8810"/>
+        <w:gridCol w:w="1289"/>
+        <w:gridCol w:w="8811"/>
       </w:tblGrid>
       <w:tr>
         <w:trPr>
@@ -12039,7 +12065,7 @@
         </w:trPr>
         <w:tc>
           <w:tcPr>
-            <w:tcW w:w="1290" w:type="dxa"/>
+            <w:tcW w:w="1289" w:type="dxa"/>
             <w:tcBorders>
               <w:bottom w:val="single" w:sz="18" w:space="0" w:color="FFFFFF"/>
             </w:tcBorders>
@@ -12075,7 +12101,7 @@
         </w:tc>
         <w:tc>
           <w:tcPr>
-            <w:tcW w:w="8810" w:type="dxa"/>
+            <w:tcW w:w="8811" w:type="dxa"/>
             <w:tcBorders/>
             <w:shd w:color="auto" w:fill="12ABDB" w:themeFill="accent2" w:val="clear"/>
             <w:vAlign w:val="center"/>
@@ -12118,7 +12144,7 @@
         </w:trPr>
         <w:tc>
           <w:tcPr>
-            <w:tcW w:w="1290" w:type="dxa"/>
+            <w:tcW w:w="1289" w:type="dxa"/>
             <w:tcBorders>
               <w:top w:val="single" w:sz="18" w:space="0" w:color="FFFFFF"/>
               <w:bottom w:val="single" w:sz="18" w:space="0" w:color="FFFFFF"/>
@@ -12183,7 +12209,7 @@
         </w:tc>
         <w:tc>
           <w:tcPr>
-            <w:tcW w:w="8810" w:type="dxa"/>
+            <w:tcW w:w="8811" w:type="dxa"/>
             <w:tcBorders/>
             <w:shd w:color="auto" w:fill="auto" w:val="clear"/>
           </w:tcPr>
@@ -12259,7 +12285,20 @@
                 <w:szCs w:val="20"/>
                 <w:lang w:val="en-GB" w:eastAsia="de-DE"/>
               </w:rPr>
-              <w:t>Pharmaceuticals - IT &amp; Corporate Network Services</w:t>
+              <w:t>Research</w:t>
+            </w:r>
+            <w:r>
+              <w:rPr>
+                <w:rFonts w:eastAsia="Arial" w:cs="Lucida Sans Unicode"/>
+                <w:b/>
+                <w:bCs/>
+                <w:i/>
+                <w:color w:val="464669"/>
+                <w:sz w:val="20"/>
+                <w:szCs w:val="20"/>
+                <w:lang w:val="en-GB" w:eastAsia="de-DE"/>
+              </w:rPr>
+              <w:t xml:space="preserve"> - IT &amp; Corporate Network Services</w:t>
             </w:r>
           </w:p>
           <w:p>
@@ -12417,7 +12456,7 @@
           <w:ilvl w:val="0"/>
           <w:numId w:val="0"/>
         </w:numPr>
-        <w:ind w:hanging="0"/>
+        <w:ind w:left="0" w:hanging="0"/>
         <w:rPr>
           <w:sz w:val="28"/>
           <w:szCs w:val="28"/>
@@ -12449,8 +12488,8 @@
         <w:tblLook w:val="01e0" w:noHBand="0" w:noVBand="0" w:firstColumn="1" w:lastRow="1" w:lastColumn="1" w:firstRow="1"/>
       </w:tblPr>
       <w:tblGrid>
-        <w:gridCol w:w="1290"/>
-        <w:gridCol w:w="8810"/>
+        <w:gridCol w:w="1289"/>
+        <w:gridCol w:w="8811"/>
       </w:tblGrid>
       <w:tr>
         <w:trPr>
@@ -12458,7 +12497,7 @@
         </w:trPr>
         <w:tc>
           <w:tcPr>
-            <w:tcW w:w="1290" w:type="dxa"/>
+            <w:tcW w:w="1289" w:type="dxa"/>
             <w:tcBorders>
               <w:bottom w:val="single" w:sz="18" w:space="0" w:color="FFFFFF"/>
             </w:tcBorders>
@@ -12497,7 +12536,7 @@
         </w:tc>
         <w:tc>
           <w:tcPr>
-            <w:tcW w:w="8810" w:type="dxa"/>
+            <w:tcW w:w="8811" w:type="dxa"/>
             <w:tcBorders/>
             <w:shd w:color="auto" w:fill="12ABDB" w:themeFill="accent2" w:val="clear"/>
             <w:vAlign w:val="center"/>
@@ -12538,7 +12577,7 @@
         </w:trPr>
         <w:tc>
           <w:tcPr>
-            <w:tcW w:w="1290" w:type="dxa"/>
+            <w:tcW w:w="1289" w:type="dxa"/>
             <w:tcBorders>
               <w:top w:val="single" w:sz="18" w:space="0" w:color="FFFFFF"/>
               <w:bottom w:val="single" w:sz="18" w:space="0" w:color="FFFFFF"/>
@@ -12577,7 +12616,7 @@
         </w:tc>
         <w:tc>
           <w:tcPr>
-            <w:tcW w:w="8810" w:type="dxa"/>
+            <w:tcW w:w="8811" w:type="dxa"/>
             <w:tcBorders/>
             <w:shd w:color="auto" w:fill="auto" w:val="clear"/>
           </w:tcPr>
@@ -12687,7 +12726,7 @@
           <w:ilvl w:val="0"/>
           <w:numId w:val="0"/>
         </w:numPr>
-        <w:ind w:hanging="0"/>
+        <w:ind w:left="0" w:hanging="0"/>
         <w:rPr>
           <w:color w:val="0D7FA3" w:themeColor="accent2" w:themeShade="bf"/>
           <w:sz w:val="28"/>
@@ -12720,8 +12759,8 @@
         <w:tblLook w:val="01e0" w:noHBand="0" w:noVBand="0" w:firstColumn="1" w:lastRow="1" w:lastColumn="1" w:firstRow="1"/>
       </w:tblPr>
       <w:tblGrid>
-        <w:gridCol w:w="1290"/>
-        <w:gridCol w:w="8810"/>
+        <w:gridCol w:w="1289"/>
+        <w:gridCol w:w="8811"/>
       </w:tblGrid>
       <w:tr>
         <w:trPr>
@@ -12729,7 +12768,7 @@
         </w:trPr>
         <w:tc>
           <w:tcPr>
-            <w:tcW w:w="1290" w:type="dxa"/>
+            <w:tcW w:w="1289" w:type="dxa"/>
             <w:tcBorders>
               <w:bottom w:val="single" w:sz="18" w:space="0" w:color="FFFFFF"/>
             </w:tcBorders>
@@ -12768,7 +12807,7 @@
         </w:tc>
         <w:tc>
           <w:tcPr>
-            <w:tcW w:w="8810" w:type="dxa"/>
+            <w:tcW w:w="8811" w:type="dxa"/>
             <w:tcBorders/>
             <w:shd w:color="auto" w:fill="12ABDB" w:themeFill="accent2" w:val="clear"/>
             <w:vAlign w:val="center"/>
@@ -12809,7 +12848,7 @@
         </w:trPr>
         <w:tc>
           <w:tcPr>
-            <w:tcW w:w="1290" w:type="dxa"/>
+            <w:tcW w:w="1289" w:type="dxa"/>
             <w:tcBorders>
               <w:top w:val="single" w:sz="18" w:space="0" w:color="FFFFFF"/>
               <w:bottom w:val="single" w:sz="18" w:space="0" w:color="FFFFFF"/>
@@ -12850,7 +12889,7 @@
         </w:tc>
         <w:tc>
           <w:tcPr>
-            <w:tcW w:w="8810" w:type="dxa"/>
+            <w:tcW w:w="8811" w:type="dxa"/>
             <w:tcBorders/>
             <w:shd w:color="auto" w:fill="auto" w:val="clear"/>
             <w:vAlign w:val="center"/>
@@ -12887,7 +12926,7 @@
         </w:trPr>
         <w:tc>
           <w:tcPr>
-            <w:tcW w:w="1290" w:type="dxa"/>
+            <w:tcW w:w="1289" w:type="dxa"/>
             <w:tcBorders>
               <w:top w:val="single" w:sz="18" w:space="0" w:color="FFFFFF"/>
               <w:bottom w:val="single" w:sz="18" w:space="0" w:color="FFFFFF"/>
@@ -12925,7 +12964,7 @@
         </w:tc>
         <w:tc>
           <w:tcPr>
-            <w:tcW w:w="8810" w:type="dxa"/>
+            <w:tcW w:w="8811" w:type="dxa"/>
             <w:tcBorders/>
             <w:shd w:color="auto" w:fill="auto" w:val="clear"/>
             <w:vAlign w:val="center"/>
@@ -12962,7 +13001,7 @@
         </w:trPr>
         <w:tc>
           <w:tcPr>
-            <w:tcW w:w="1290" w:type="dxa"/>
+            <w:tcW w:w="1289" w:type="dxa"/>
             <w:tcBorders>
               <w:top w:val="single" w:sz="18" w:space="0" w:color="FFFFFF"/>
               <w:bottom w:val="single" w:sz="18" w:space="0" w:color="FFFFFF"/>
@@ -13000,7 +13039,7 @@
         </w:tc>
         <w:tc>
           <w:tcPr>
-            <w:tcW w:w="8810" w:type="dxa"/>
+            <w:tcW w:w="8811" w:type="dxa"/>
             <w:tcBorders/>
             <w:shd w:color="auto" w:fill="auto" w:val="clear"/>
             <w:vAlign w:val="center"/>
@@ -13045,7 +13084,12 @@
           <w:textDirection w:val="lrTb"/>
           <w:docGrid w:type="default" w:linePitch="360" w:charSpace="0"/>
         </w:sectPr>
+        <w:pStyle w:val="Normal"/>
+        <w:rPr/>
       </w:pPr>
+      <w:r>
+        <w:rPr/>
+      </w:r>
     </w:p>
     <w:p>
       <w:pPr>
@@ -13187,7 +13231,7 @@
                         <pic:spPr>
                           <a:xfrm>
                             <a:off x="383400" y="0"/>
-                            <a:ext cx="331560" cy="333360"/>
+                            <a:ext cx="330840" cy="333360"/>
                           </a:xfrm>
                           <a:prstGeom prst="rect">
                             <a:avLst/>
@@ -13230,8 +13274,8 @@
                         </pic:blipFill>
                         <pic:spPr>
                           <a:xfrm>
-                            <a:off x="1152000" y="0"/>
-                            <a:ext cx="331560" cy="333360"/>
+                            <a:off x="1152360" y="0"/>
+                            <a:ext cx="330840" cy="333360"/>
                           </a:xfrm>
                           <a:prstGeom prst="rect">
                             <a:avLst/>
@@ -13252,8 +13296,8 @@
                         </pic:blipFill>
                         <pic:spPr>
                           <a:xfrm>
-                            <a:off x="1535400" y="0"/>
-                            <a:ext cx="331560" cy="333360"/>
+                            <a:off x="1536120" y="0"/>
+                            <a:ext cx="330840" cy="333360"/>
                           </a:xfrm>
                           <a:prstGeom prst="rect">
                             <a:avLst/>
@@ -13275,7 +13319,7 @@
                         <pic:spPr>
                           <a:xfrm>
                             <a:off x="0" y="0"/>
-                            <a:ext cx="331560" cy="333360"/>
+                            <a:ext cx="330840" cy="333360"/>
                           </a:xfrm>
                           <a:prstGeom prst="rect">
                             <a:avLst/>
@@ -13313,7 +13357,7 @@
                   <v:path o:extrusionok="f" gradientshapeok="t" o:connecttype="rect"/>
                   <o:lock v:ext="edit" aspectratio="t"/>
                 </v:shapetype>
-                <v:shape id="shape_0" ID="Picture 34" stroked="f" o:allowincell="f" style="position:absolute;left:560;top:4990;width:521;height:524;mso-wrap-style:none;v-text-anchor:middle" type="_x0000_t75">
+                <v:shape id="shape_0" ID="Picture 34" stroked="f" o:allowincell="f" style="position:absolute;left:560;top:4990;width:520;height:524;mso-wrap-style:none;v-text-anchor:middle" type="_x0000_t75">
                   <v:imagedata r:id="rId6" o:detectmouseclick="t"/>
                   <v:stroke color="#3465a4" joinstyle="round" endcap="flat"/>
                   <w10:wrap type="none"/>
@@ -13323,17 +13367,17 @@
                   <v:stroke color="#3465a4" joinstyle="round" endcap="flat"/>
                   <w10:wrap type="none"/>
                 </v:shape>
-                <v:shape id="shape_0" ID="Picture 36" stroked="f" o:allowincell="f" style="position:absolute;left:1770;top:4990;width:521;height:524;mso-wrap-style:none;v-text-anchor:middle" type="_x0000_t75">
+                <v:shape id="shape_0" ID="Picture 36" stroked="f" o:allowincell="f" style="position:absolute;left:1771;top:4990;width:520;height:524;mso-wrap-style:none;v-text-anchor:middle" type="_x0000_t75">
                   <v:imagedata r:id="rId8" o:detectmouseclick="t"/>
                   <v:stroke color="#3465a4" joinstyle="round" endcap="flat"/>
                   <w10:wrap type="none"/>
                 </v:shape>
-                <v:shape id="shape_0" ID="Picture 37" stroked="f" o:allowincell="f" style="position:absolute;left:2374;top:4990;width:521;height:524;mso-wrap-style:none;v-text-anchor:middle" type="_x0000_t75">
+                <v:shape id="shape_0" ID="Picture 37" stroked="f" o:allowincell="f" style="position:absolute;left:2375;top:4990;width:520;height:524;mso-wrap-style:none;v-text-anchor:middle" type="_x0000_t75">
                   <v:imagedata r:id="rId9" o:detectmouseclick="t"/>
                   <v:stroke color="#3465a4" joinstyle="round" endcap="flat"/>
                   <w10:wrap type="none"/>
                 </v:shape>
-                <v:shape id="shape_0" ID="Picture 38" stroked="f" o:allowincell="f" style="position:absolute;left:-44;top:4990;width:521;height:524;mso-wrap-style:none;v-text-anchor:middle" type="_x0000_t75">
+                <v:shape id="shape_0" ID="Picture 38" stroked="f" o:allowincell="f" style="position:absolute;left:-44;top:4990;width:520;height:524;mso-wrap-style:none;v-text-anchor:middle" type="_x0000_t75">
                   <v:imagedata r:id="rId10" o:detectmouseclick="t"/>
                   <v:stroke color="#3465a4" joinstyle="round" endcap="flat"/>
                   <w10:wrap type="none"/>
@@ -13657,7 +13701,7 @@
               <w:color w:val="595959"/>
               <w:lang w:val="en-GB"/>
             </w:rPr>
-            <w:t>8</w:t>
+            <w:t>9</w:t>
           </w:r>
           <w:r>
             <w:rPr>
@@ -13914,7 +13958,7 @@
                       <pic:spPr>
                         <a:xfrm>
                           <a:off x="390600" y="0"/>
-                          <a:ext cx="331560" cy="333360"/>
+                          <a:ext cx="330840" cy="333360"/>
                         </a:xfrm>
                         <a:prstGeom prst="rect">
                           <a:avLst/>
@@ -13936,7 +13980,7 @@
                       <pic:spPr>
                         <a:xfrm>
                           <a:off x="774000" y="0"/>
-                          <a:ext cx="331560" cy="333360"/>
+                          <a:ext cx="330840" cy="333360"/>
                         </a:xfrm>
                         <a:prstGeom prst="rect">
                           <a:avLst/>
@@ -13979,8 +14023,8 @@
                       </pic:blipFill>
                       <pic:spPr>
                         <a:xfrm>
-                          <a:off x="1542240" y="0"/>
-                          <a:ext cx="331560" cy="333360"/>
+                          <a:off x="1542960" y="0"/>
+                          <a:ext cx="330840" cy="333360"/>
                         </a:xfrm>
                         <a:prstGeom prst="rect">
                           <a:avLst/>
@@ -14002,7 +14046,7 @@
                       <pic:spPr>
                         <a:xfrm>
                           <a:off x="7560" y="0"/>
-                          <a:ext cx="331560" cy="333360"/>
+                          <a:ext cx="330840" cy="333360"/>
                         </a:xfrm>
                         <a:prstGeom prst="rect">
                           <a:avLst/>
@@ -14025,8 +14069,8 @@
                       </pic:blipFill>
                       <pic:spPr>
                         <a:xfrm>
-                          <a:off x="0" y="456480"/>
-                          <a:ext cx="2560320" cy="199440"/>
+                          <a:off x="0" y="457200"/>
+                          <a:ext cx="2560320" cy="198720"/>
                         </a:xfrm>
                         <a:prstGeom prst="rect">
                           <a:avLst/>
@@ -14045,12 +14089,12 @@
         <mc:Fallback>
           <w:pict>
             <v:group id="shape_0" alt="Group 1" style="position:absolute;margin-left:0pt;margin-top:0.05pt;width:201.6pt;height:51.65pt" coordorigin="0,1" coordsize="4032,1033">
-              <v:shape id="shape_0" ID="Picture 61" stroked="f" o:allowincell="f" style="position:absolute;left:615;top:1;width:521;height:524;mso-wrap-style:none;v-text-anchor:middle;mso-position-horizontal-relative:margin" type="_x0000_t75">
+              <v:shape id="shape_0" ID="Picture 61" stroked="f" o:allowincell="f" style="position:absolute;left:615;top:1;width:520;height:524;mso-wrap-style:none;v-text-anchor:middle;mso-position-horizontal-relative:margin" type="_x0000_t75">
                 <v:imagedata r:id="rId6" o:detectmouseclick="t"/>
                 <v:stroke color="#3465a4" joinstyle="round" endcap="flat"/>
                 <w10:wrap type="none"/>
               </v:shape>
-              <v:shape id="shape_0" ID="Picture 62" stroked="f" o:allowincell="f" style="position:absolute;left:1219;top:1;width:521;height:524;mso-wrap-style:none;v-text-anchor:middle;mso-position-horizontal-relative:margin" type="_x0000_t75">
+              <v:shape id="shape_0" ID="Picture 62" stroked="f" o:allowincell="f" style="position:absolute;left:1219;top:1;width:520;height:524;mso-wrap-style:none;v-text-anchor:middle;mso-position-horizontal-relative:margin" type="_x0000_t75">
                 <v:imagedata r:id="rId7" o:detectmouseclick="t"/>
                 <v:stroke color="#3465a4" joinstyle="round" endcap="flat"/>
                 <w10:wrap type="none"/>
@@ -14060,17 +14104,17 @@
                 <v:stroke color="#3465a4" joinstyle="round" endcap="flat"/>
                 <w10:wrap type="none"/>
               </v:shape>
-              <v:shape id="shape_0" ID="Picture 128" stroked="f" o:allowincell="f" style="position:absolute;left:2429;top:1;width:521;height:524;mso-wrap-style:none;v-text-anchor:middle;mso-position-horizontal-relative:margin" type="_x0000_t75">
+              <v:shape id="shape_0" ID="Picture 128" stroked="f" o:allowincell="f" style="position:absolute;left:2430;top:1;width:520;height:524;mso-wrap-style:none;v-text-anchor:middle;mso-position-horizontal-relative:margin" type="_x0000_t75">
                 <v:imagedata r:id="rId9" o:detectmouseclick="t"/>
                 <v:stroke color="#3465a4" joinstyle="round" endcap="flat"/>
                 <w10:wrap type="none"/>
               </v:shape>
-              <v:shape id="shape_0" ID="Picture 129" stroked="f" o:allowincell="f" style="position:absolute;left:12;top:1;width:521;height:524;mso-wrap-style:none;v-text-anchor:middle;mso-position-horizontal-relative:margin" type="_x0000_t75">
+              <v:shape id="shape_0" ID="Picture 129" stroked="f" o:allowincell="f" style="position:absolute;left:12;top:1;width:520;height:524;mso-wrap-style:none;v-text-anchor:middle;mso-position-horizontal-relative:margin" type="_x0000_t75">
                 <v:imagedata r:id="rId10" o:detectmouseclick="t"/>
                 <v:stroke color="#3465a4" joinstyle="round" endcap="flat"/>
                 <w10:wrap type="none"/>
               </v:shape>
-              <v:shape id="shape_0" ID="Picture 130" stroked="f" o:allowincell="f" style="position:absolute;left:0;top:720;width:4031;height:313;mso-wrap-style:none;v-text-anchor:middle;mso-position-horizontal-relative:margin" type="_x0000_t75">
+              <v:shape id="shape_0" ID="Picture 130" stroked="f" o:allowincell="f" style="position:absolute;left:0;top:721;width:4031;height:312;mso-wrap-style:none;v-text-anchor:middle;mso-position-horizontal-relative:margin" type="_x0000_t75">
                 <v:imagedata r:id="rId6" o:detectmouseclick="t"/>
                 <v:stroke color="#3465a4" joinstyle="round" endcap="flat"/>
                 <w10:wrap type="none"/>
@@ -14205,8 +14249,8 @@
       <w:tblLook w:val="04a0" w:noHBand="0" w:noVBand="1" w:firstColumn="1" w:lastRow="0" w:lastColumn="0" w:firstRow="1"/>
     </w:tblPr>
     <w:tblGrid>
-      <w:gridCol w:w="7185"/>
-      <w:gridCol w:w="2997"/>
+      <w:gridCol w:w="7186"/>
+      <w:gridCol w:w="2996"/>
     </w:tblGrid>
     <w:tr>
       <w:trPr>
@@ -14214,7 +14258,7 @@
       </w:trPr>
       <w:tc>
         <w:tcPr>
-          <w:tcW w:w="7185" w:type="dxa"/>
+          <w:tcW w:w="7186" w:type="dxa"/>
           <w:tcBorders/>
           <w:vAlign w:val="center"/>
         </w:tcPr>
@@ -14232,7 +14276,7 @@
       </w:tc>
       <w:tc>
         <w:tcPr>
-          <w:tcW w:w="2997" w:type="dxa"/>
+          <w:tcW w:w="2996" w:type="dxa"/>
           <w:tcBorders/>
           <w:tcMar>
             <w:right w:w="72" w:type="dxa"/>
@@ -19457,7 +19501,7 @@
     <w:pPr>
       <w:widowControl/>
       <w:suppressAutoHyphens w:val="true"/>
-      <w:overflowPunct w:val="true"/>
+      <w:overflowPunct w:val="false"/>
       <w:bidi w:val="0"/>
       <w:spacing w:lineRule="atLeast" w:line="260" w:before="0" w:after="0"/>
       <w:ind w:left="227" w:right="0" w:hanging="0"/>

</xml_diff>

<commit_message>
New CV EN for Phillips
</commit_message>
<xml_diff>
--- a/Capgemini_Profil_GROSJEAN_Nicolas_current.docx
+++ b/Capgemini_Profil_GROSJEAN_Nicolas_current.docx
@@ -975,7 +975,7 @@
                 <w:szCs w:val="20"/>
                 <w:lang w:val="de-DE" w:eastAsia="en-US" w:bidi="ar-SA"/>
               </w:rPr>
-              <w:t>Tools: Scrumm / Jira / Jenkins / DOORS / Codebeamer / Doxygen / GIT...</w:t>
+              <w:t>Tools: Scrum / Jira / Jenkins / DOORS / Codebeamer / Doxygen / GIT...</w:t>
             </w:r>
           </w:p>
           <w:p>
@@ -1112,8 +1112,8 @@
         <w:tblLook w:val="01e0" w:noHBand="0" w:noVBand="0" w:firstColumn="1" w:lastRow="1" w:lastColumn="1" w:firstRow="1"/>
       </w:tblPr>
       <w:tblGrid>
-        <w:gridCol w:w="1289"/>
-        <w:gridCol w:w="8811"/>
+        <w:gridCol w:w="1287"/>
+        <w:gridCol w:w="8813"/>
       </w:tblGrid>
       <w:tr>
         <w:trPr>
@@ -1121,7 +1121,7 @@
         </w:trPr>
         <w:tc>
           <w:tcPr>
-            <w:tcW w:w="1289" w:type="dxa"/>
+            <w:tcW w:w="1287" w:type="dxa"/>
             <w:tcBorders>
               <w:bottom w:val="single" w:sz="18" w:space="0" w:color="FFFFFF"/>
             </w:tcBorders>
@@ -1160,7 +1160,7 @@
         </w:tc>
         <w:tc>
           <w:tcPr>
-            <w:tcW w:w="8811" w:type="dxa"/>
+            <w:tcW w:w="8813" w:type="dxa"/>
             <w:tcBorders/>
             <w:shd w:color="auto" w:fill="12ABDB" w:themeFill="accent2" w:val="clear"/>
             <w:vAlign w:val="center"/>
@@ -1201,7 +1201,7 @@
         </w:trPr>
         <w:tc>
           <w:tcPr>
-            <w:tcW w:w="1289" w:type="dxa"/>
+            <w:tcW w:w="1287" w:type="dxa"/>
             <w:tcBorders>
               <w:top w:val="single" w:sz="18" w:space="0" w:color="FFFFFF"/>
             </w:tcBorders>
@@ -1259,22 +1259,13 @@
                 <w:szCs w:val="20"/>
                 <w:lang w:val="de-DE"/>
               </w:rPr>
-              <w:t>06/202</w:t>
-            </w:r>
-            <w:r>
-              <w:rPr>
-                <w:rFonts w:cs="Arial"/>
-                <w:color w:val="FFFFFF" w:themeColor="background1"/>
-                <w:szCs w:val="20"/>
-                <w:lang w:val="de-DE"/>
-              </w:rPr>
-              <w:t>4</w:t>
+              <w:t>06/2024</w:t>
             </w:r>
           </w:p>
         </w:tc>
         <w:tc>
           <w:tcPr>
-            <w:tcW w:w="8811" w:type="dxa"/>
+            <w:tcW w:w="8813" w:type="dxa"/>
             <w:tcBorders/>
             <w:shd w:color="auto" w:fill="auto" w:val="clear"/>
           </w:tcPr>
@@ -1521,16 +1512,7 @@
                 <w:szCs w:val="20"/>
                 <w:lang w:val="de-DE"/>
               </w:rPr>
-              <w:t>M</w:t>
-            </w:r>
-            <w:r>
-              <w:rPr>
-                <w:rFonts w:cs="Lucida Sans Unicode"/>
-                <w:color w:val="000000"/>
-                <w:szCs w:val="20"/>
-                <w:lang w:val="de-DE"/>
-              </w:rPr>
-              <w:t>agicDraw</w:t>
+              <w:t>MagicDraw</w:t>
             </w:r>
           </w:p>
           <w:p>
@@ -1595,8 +1577,8 @@
         <w:tblLook w:val="01e0" w:noHBand="0" w:noVBand="0" w:firstColumn="1" w:lastRow="1" w:lastColumn="1" w:firstRow="1"/>
       </w:tblPr>
       <w:tblGrid>
-        <w:gridCol w:w="1289"/>
-        <w:gridCol w:w="8811"/>
+        <w:gridCol w:w="1287"/>
+        <w:gridCol w:w="8813"/>
       </w:tblGrid>
       <w:tr>
         <w:trPr>
@@ -1604,7 +1586,7 @@
         </w:trPr>
         <w:tc>
           <w:tcPr>
-            <w:tcW w:w="1289" w:type="dxa"/>
+            <w:tcW w:w="1287" w:type="dxa"/>
             <w:tcBorders>
               <w:bottom w:val="single" w:sz="18" w:space="0" w:color="FFFFFF"/>
             </w:tcBorders>
@@ -1642,7 +1624,7 @@
         </w:tc>
         <w:tc>
           <w:tcPr>
-            <w:tcW w:w="8811" w:type="dxa"/>
+            <w:tcW w:w="8813" w:type="dxa"/>
             <w:tcBorders/>
             <w:shd w:color="auto" w:fill="12ABDB" w:themeFill="accent2" w:val="clear"/>
             <w:vAlign w:val="center"/>
@@ -1683,7 +1665,7 @@
         </w:trPr>
         <w:tc>
           <w:tcPr>
-            <w:tcW w:w="1289" w:type="dxa"/>
+            <w:tcW w:w="1287" w:type="dxa"/>
             <w:tcBorders>
               <w:top w:val="single" w:sz="18" w:space="0" w:color="FFFFFF"/>
             </w:tcBorders>
@@ -1747,7 +1729,7 @@
         </w:tc>
         <w:tc>
           <w:tcPr>
-            <w:tcW w:w="8811" w:type="dxa"/>
+            <w:tcW w:w="8813" w:type="dxa"/>
             <w:tcBorders/>
             <w:shd w:color="auto" w:fill="auto" w:val="clear"/>
           </w:tcPr>
@@ -2049,8 +2031,8 @@
         <w:tblLook w:val="01e0" w:noHBand="0" w:noVBand="0" w:firstColumn="1" w:lastRow="1" w:lastColumn="1" w:firstRow="1"/>
       </w:tblPr>
       <w:tblGrid>
-        <w:gridCol w:w="1289"/>
-        <w:gridCol w:w="8811"/>
+        <w:gridCol w:w="1287"/>
+        <w:gridCol w:w="8813"/>
       </w:tblGrid>
       <w:tr>
         <w:trPr>
@@ -2058,7 +2040,7 @@
         </w:trPr>
         <w:tc>
           <w:tcPr>
-            <w:tcW w:w="1289" w:type="dxa"/>
+            <w:tcW w:w="1287" w:type="dxa"/>
             <w:tcBorders>
               <w:bottom w:val="single" w:sz="18" w:space="0" w:color="FFFFFF"/>
             </w:tcBorders>
@@ -2094,7 +2076,7 @@
         </w:tc>
         <w:tc>
           <w:tcPr>
-            <w:tcW w:w="8811" w:type="dxa"/>
+            <w:tcW w:w="8813" w:type="dxa"/>
             <w:tcBorders/>
             <w:shd w:color="auto" w:fill="12ABDB" w:themeFill="accent2" w:val="clear"/>
             <w:vAlign w:val="center"/>
@@ -2135,7 +2117,7 @@
         </w:trPr>
         <w:tc>
           <w:tcPr>
-            <w:tcW w:w="1289" w:type="dxa"/>
+            <w:tcW w:w="1287" w:type="dxa"/>
             <w:tcBorders>
               <w:top w:val="single" w:sz="18" w:space="0" w:color="FFFFFF"/>
               <w:bottom w:val="single" w:sz="18" w:space="0" w:color="FFFFFF"/>
@@ -2167,7 +2149,34 @@
                 <w:szCs w:val="20"/>
                 <w:lang w:val="de-DE"/>
               </w:rPr>
-              <w:t>01/2022</w:t>
+              <w:t>0</w:t>
+            </w:r>
+            <w:r>
+              <w:rPr>
+                <w:rFonts w:cs="Arial"/>
+                <w:color w:val="FFFFFF" w:themeColor="background1"/>
+                <w:szCs w:val="20"/>
+                <w:lang w:val="de-DE"/>
+              </w:rPr>
+              <w:t>4</w:t>
+            </w:r>
+            <w:r>
+              <w:rPr>
+                <w:rFonts w:cs="Arial"/>
+                <w:color w:val="FFFFFF" w:themeColor="background1"/>
+                <w:szCs w:val="20"/>
+                <w:lang w:val="de-DE"/>
+              </w:rPr>
+              <w:t>/202</w:t>
+            </w:r>
+            <w:r>
+              <w:rPr>
+                <w:rFonts w:cs="Arial"/>
+                <w:color w:val="FFFFFF" w:themeColor="background1"/>
+                <w:szCs w:val="20"/>
+                <w:lang w:val="de-DE"/>
+              </w:rPr>
+              <w:t>3</w:t>
             </w:r>
           </w:p>
           <w:p>
@@ -2194,13 +2203,40 @@
                 <w:szCs w:val="20"/>
                 <w:lang w:val="de-DE"/>
               </w:rPr>
-              <w:t>07/2022</w:t>
+              <w:t>0</w:t>
+            </w:r>
+            <w:r>
+              <w:rPr>
+                <w:rFonts w:cs="Arial"/>
+                <w:color w:val="FFFFFF" w:themeColor="background1"/>
+                <w:szCs w:val="20"/>
+                <w:lang w:val="de-DE"/>
+              </w:rPr>
+              <w:t>5</w:t>
+            </w:r>
+            <w:r>
+              <w:rPr>
+                <w:rFonts w:cs="Arial"/>
+                <w:color w:val="FFFFFF" w:themeColor="background1"/>
+                <w:szCs w:val="20"/>
+                <w:lang w:val="de-DE"/>
+              </w:rPr>
+              <w:t>/202</w:t>
+            </w:r>
+            <w:r>
+              <w:rPr>
+                <w:rFonts w:cs="Arial"/>
+                <w:color w:val="FFFFFF" w:themeColor="background1"/>
+                <w:szCs w:val="20"/>
+                <w:lang w:val="de-DE"/>
+              </w:rPr>
+              <w:t>3</w:t>
             </w:r>
           </w:p>
         </w:tc>
         <w:tc>
           <w:tcPr>
-            <w:tcW w:w="8811" w:type="dxa"/>
+            <w:tcW w:w="8813" w:type="dxa"/>
             <w:tcBorders/>
             <w:shd w:color="auto" w:fill="auto" w:val="clear"/>
           </w:tcPr>
@@ -2441,8 +2477,8 @@
         <w:tblLook w:val="01e0" w:noHBand="0" w:noVBand="0" w:firstColumn="1" w:lastRow="1" w:lastColumn="1" w:firstRow="1"/>
       </w:tblPr>
       <w:tblGrid>
-        <w:gridCol w:w="1289"/>
-        <w:gridCol w:w="8811"/>
+        <w:gridCol w:w="1287"/>
+        <w:gridCol w:w="8813"/>
       </w:tblGrid>
       <w:tr>
         <w:trPr>
@@ -2450,7 +2486,7 @@
         </w:trPr>
         <w:tc>
           <w:tcPr>
-            <w:tcW w:w="1289" w:type="dxa"/>
+            <w:tcW w:w="1287" w:type="dxa"/>
             <w:tcBorders>
               <w:bottom w:val="single" w:sz="18" w:space="0" w:color="FFFFFF"/>
             </w:tcBorders>
@@ -2486,7 +2522,7 @@
         </w:tc>
         <w:tc>
           <w:tcPr>
-            <w:tcW w:w="8811" w:type="dxa"/>
+            <w:tcW w:w="8813" w:type="dxa"/>
             <w:tcBorders/>
             <w:shd w:color="auto" w:fill="12ABDB" w:themeFill="accent2" w:val="clear"/>
             <w:vAlign w:val="center"/>
@@ -2527,7 +2563,7 @@
         </w:trPr>
         <w:tc>
           <w:tcPr>
-            <w:tcW w:w="1289" w:type="dxa"/>
+            <w:tcW w:w="1287" w:type="dxa"/>
             <w:tcBorders>
               <w:top w:val="single" w:sz="18" w:space="0" w:color="FFFFFF"/>
               <w:bottom w:val="single" w:sz="18" w:space="0" w:color="FFFFFF"/>
@@ -2592,7 +2628,7 @@
         </w:tc>
         <w:tc>
           <w:tcPr>
-            <w:tcW w:w="8811" w:type="dxa"/>
+            <w:tcW w:w="8813" w:type="dxa"/>
             <w:tcBorders/>
             <w:shd w:color="auto" w:fill="auto" w:val="clear"/>
           </w:tcPr>
@@ -2856,8 +2892,8 @@
         <w:tblLook w:val="01e0" w:noHBand="0" w:noVBand="0" w:firstColumn="1" w:lastRow="1" w:lastColumn="1" w:firstRow="1"/>
       </w:tblPr>
       <w:tblGrid>
-        <w:gridCol w:w="1289"/>
-        <w:gridCol w:w="8811"/>
+        <w:gridCol w:w="1287"/>
+        <w:gridCol w:w="8813"/>
       </w:tblGrid>
       <w:tr>
         <w:trPr>
@@ -2865,7 +2901,7 @@
         </w:trPr>
         <w:tc>
           <w:tcPr>
-            <w:tcW w:w="1289" w:type="dxa"/>
+            <w:tcW w:w="1287" w:type="dxa"/>
             <w:tcBorders>
               <w:bottom w:val="single" w:sz="18" w:space="0" w:color="FFFFFF"/>
             </w:tcBorders>
@@ -2901,7 +2937,7 @@
         </w:tc>
         <w:tc>
           <w:tcPr>
-            <w:tcW w:w="8811" w:type="dxa"/>
+            <w:tcW w:w="8813" w:type="dxa"/>
             <w:tcBorders/>
             <w:shd w:color="auto" w:fill="12ABDB" w:themeFill="accent2" w:val="clear"/>
             <w:vAlign w:val="center"/>
@@ -2952,7 +2988,7 @@
         </w:trPr>
         <w:tc>
           <w:tcPr>
-            <w:tcW w:w="1289" w:type="dxa"/>
+            <w:tcW w:w="1287" w:type="dxa"/>
             <w:tcBorders>
               <w:top w:val="single" w:sz="18" w:space="0" w:color="FFFFFF"/>
               <w:bottom w:val="single" w:sz="18" w:space="0" w:color="FFFFFF"/>
@@ -3017,7 +3053,7 @@
         </w:tc>
         <w:tc>
           <w:tcPr>
-            <w:tcW w:w="8811" w:type="dxa"/>
+            <w:tcW w:w="8813" w:type="dxa"/>
             <w:tcBorders/>
             <w:shd w:color="auto" w:fill="auto" w:val="clear"/>
           </w:tcPr>
@@ -3278,8 +3314,8 @@
         <w:tblLook w:val="01e0" w:noHBand="0" w:noVBand="0" w:firstColumn="1" w:lastRow="1" w:lastColumn="1" w:firstRow="1"/>
       </w:tblPr>
       <w:tblGrid>
-        <w:gridCol w:w="1289"/>
-        <w:gridCol w:w="8811"/>
+        <w:gridCol w:w="1287"/>
+        <w:gridCol w:w="8813"/>
       </w:tblGrid>
       <w:tr>
         <w:trPr>
@@ -3287,7 +3323,7 @@
         </w:trPr>
         <w:tc>
           <w:tcPr>
-            <w:tcW w:w="1289" w:type="dxa"/>
+            <w:tcW w:w="1287" w:type="dxa"/>
             <w:tcBorders>
               <w:bottom w:val="single" w:sz="18" w:space="0" w:color="FFFFFF"/>
             </w:tcBorders>
@@ -3323,7 +3359,7 @@
         </w:tc>
         <w:tc>
           <w:tcPr>
-            <w:tcW w:w="8811" w:type="dxa"/>
+            <w:tcW w:w="8813" w:type="dxa"/>
             <w:tcBorders/>
             <w:shd w:color="auto" w:fill="12ABDB" w:themeFill="accent2" w:val="clear"/>
             <w:vAlign w:val="center"/>
@@ -3367,7 +3403,7 @@
         </w:trPr>
         <w:tc>
           <w:tcPr>
-            <w:tcW w:w="1289" w:type="dxa"/>
+            <w:tcW w:w="1287" w:type="dxa"/>
             <w:tcBorders>
               <w:top w:val="single" w:sz="18" w:space="0" w:color="FFFFFF"/>
               <w:bottom w:val="single" w:sz="18" w:space="0" w:color="FFFFFF"/>
@@ -3432,7 +3468,7 @@
         </w:tc>
         <w:tc>
           <w:tcPr>
-            <w:tcW w:w="8811" w:type="dxa"/>
+            <w:tcW w:w="8813" w:type="dxa"/>
             <w:tcBorders/>
             <w:shd w:color="auto" w:fill="auto" w:val="clear"/>
           </w:tcPr>
@@ -3691,8 +3727,8 @@
         <w:tblLook w:val="01e0" w:noHBand="0" w:noVBand="0" w:firstColumn="1" w:lastRow="1" w:lastColumn="1" w:firstRow="1"/>
       </w:tblPr>
       <w:tblGrid>
-        <w:gridCol w:w="1289"/>
-        <w:gridCol w:w="8811"/>
+        <w:gridCol w:w="1287"/>
+        <w:gridCol w:w="8813"/>
       </w:tblGrid>
       <w:tr>
         <w:trPr>
@@ -3700,7 +3736,7 @@
         </w:trPr>
         <w:tc>
           <w:tcPr>
-            <w:tcW w:w="1289" w:type="dxa"/>
+            <w:tcW w:w="1287" w:type="dxa"/>
             <w:tcBorders>
               <w:bottom w:val="single" w:sz="18" w:space="0" w:color="FFFFFF"/>
             </w:tcBorders>
@@ -3736,7 +3772,7 @@
         </w:tc>
         <w:tc>
           <w:tcPr>
-            <w:tcW w:w="8811" w:type="dxa"/>
+            <w:tcW w:w="8813" w:type="dxa"/>
             <w:tcBorders/>
             <w:shd w:color="auto" w:fill="12ABDB" w:themeFill="accent2" w:val="clear"/>
             <w:vAlign w:val="center"/>
@@ -3777,7 +3813,7 @@
         </w:trPr>
         <w:tc>
           <w:tcPr>
-            <w:tcW w:w="1289" w:type="dxa"/>
+            <w:tcW w:w="1287" w:type="dxa"/>
             <w:tcBorders>
               <w:top w:val="single" w:sz="18" w:space="0" w:color="FFFFFF"/>
               <w:bottom w:val="single" w:sz="18" w:space="0" w:color="FFFFFF"/>
@@ -3848,7 +3884,7 @@
         </w:tc>
         <w:tc>
           <w:tcPr>
-            <w:tcW w:w="8811" w:type="dxa"/>
+            <w:tcW w:w="8813" w:type="dxa"/>
             <w:tcBorders/>
             <w:shd w:color="auto" w:fill="auto" w:val="clear"/>
           </w:tcPr>
@@ -4162,8 +4198,8 @@
         <w:tblLook w:val="01e0" w:noHBand="0" w:noVBand="0" w:firstColumn="1" w:lastRow="1" w:lastColumn="1" w:firstRow="1"/>
       </w:tblPr>
       <w:tblGrid>
-        <w:gridCol w:w="1289"/>
-        <w:gridCol w:w="8811"/>
+        <w:gridCol w:w="1287"/>
+        <w:gridCol w:w="8813"/>
       </w:tblGrid>
       <w:tr>
         <w:trPr>
@@ -4171,7 +4207,7 @@
         </w:trPr>
         <w:tc>
           <w:tcPr>
-            <w:tcW w:w="1289" w:type="dxa"/>
+            <w:tcW w:w="1287" w:type="dxa"/>
             <w:tcBorders>
               <w:bottom w:val="single" w:sz="18" w:space="0" w:color="FFFFFF"/>
             </w:tcBorders>
@@ -4207,7 +4243,7 @@
         </w:tc>
         <w:tc>
           <w:tcPr>
-            <w:tcW w:w="8811" w:type="dxa"/>
+            <w:tcW w:w="8813" w:type="dxa"/>
             <w:tcBorders/>
             <w:shd w:color="auto" w:fill="12ABDB" w:themeFill="accent2" w:val="clear"/>
             <w:vAlign w:val="center"/>
@@ -4248,7 +4284,7 @@
         </w:trPr>
         <w:tc>
           <w:tcPr>
-            <w:tcW w:w="1289" w:type="dxa"/>
+            <w:tcW w:w="1287" w:type="dxa"/>
             <w:tcBorders>
               <w:top w:val="single" w:sz="18" w:space="0" w:color="FFFFFF"/>
               <w:bottom w:val="single" w:sz="18" w:space="0" w:color="FFFFFF"/>
@@ -4313,7 +4349,7 @@
         </w:tc>
         <w:tc>
           <w:tcPr>
-            <w:tcW w:w="8811" w:type="dxa"/>
+            <w:tcW w:w="8813" w:type="dxa"/>
             <w:tcBorders/>
             <w:shd w:color="auto" w:fill="auto" w:val="clear"/>
           </w:tcPr>
@@ -4629,8 +4665,8 @@
         <w:tblLook w:val="01e0" w:noHBand="0" w:noVBand="0" w:firstColumn="1" w:lastRow="1" w:lastColumn="1" w:firstRow="1"/>
       </w:tblPr>
       <w:tblGrid>
-        <w:gridCol w:w="1289"/>
-        <w:gridCol w:w="8811"/>
+        <w:gridCol w:w="1287"/>
+        <w:gridCol w:w="8813"/>
       </w:tblGrid>
       <w:tr>
         <w:trPr>
@@ -4638,7 +4674,7 @@
         </w:trPr>
         <w:tc>
           <w:tcPr>
-            <w:tcW w:w="1289" w:type="dxa"/>
+            <w:tcW w:w="1287" w:type="dxa"/>
             <w:tcBorders>
               <w:bottom w:val="single" w:sz="18" w:space="0" w:color="FFFFFF"/>
             </w:tcBorders>
@@ -4674,7 +4710,7 @@
         </w:tc>
         <w:tc>
           <w:tcPr>
-            <w:tcW w:w="8811" w:type="dxa"/>
+            <w:tcW w:w="8813" w:type="dxa"/>
             <w:tcBorders/>
             <w:shd w:color="auto" w:fill="12ABDB" w:themeFill="accent2" w:val="clear"/>
             <w:vAlign w:val="center"/>
@@ -4715,7 +4751,7 @@
         </w:trPr>
         <w:tc>
           <w:tcPr>
-            <w:tcW w:w="1289" w:type="dxa"/>
+            <w:tcW w:w="1287" w:type="dxa"/>
             <w:tcBorders>
               <w:top w:val="single" w:sz="18" w:space="0" w:color="FFFFFF"/>
               <w:bottom w:val="single" w:sz="18" w:space="0" w:color="FFFFFF"/>
@@ -4780,7 +4816,7 @@
         </w:tc>
         <w:tc>
           <w:tcPr>
-            <w:tcW w:w="8811" w:type="dxa"/>
+            <w:tcW w:w="8813" w:type="dxa"/>
             <w:tcBorders/>
             <w:shd w:color="auto" w:fill="auto" w:val="clear"/>
           </w:tcPr>
@@ -5163,8 +5199,8 @@
         <w:tblLook w:val="01e0" w:noHBand="0" w:noVBand="0" w:firstColumn="1" w:lastRow="1" w:lastColumn="1" w:firstRow="1"/>
       </w:tblPr>
       <w:tblGrid>
-        <w:gridCol w:w="1289"/>
-        <w:gridCol w:w="8811"/>
+        <w:gridCol w:w="1287"/>
+        <w:gridCol w:w="8813"/>
       </w:tblGrid>
       <w:tr>
         <w:trPr>
@@ -5172,7 +5208,7 @@
         </w:trPr>
         <w:tc>
           <w:tcPr>
-            <w:tcW w:w="1289" w:type="dxa"/>
+            <w:tcW w:w="1287" w:type="dxa"/>
             <w:tcBorders>
               <w:bottom w:val="single" w:sz="18" w:space="0" w:color="FFFFFF"/>
             </w:tcBorders>
@@ -5208,7 +5244,7 @@
         </w:tc>
         <w:tc>
           <w:tcPr>
-            <w:tcW w:w="8811" w:type="dxa"/>
+            <w:tcW w:w="8813" w:type="dxa"/>
             <w:tcBorders/>
             <w:shd w:color="auto" w:fill="12ABDB" w:themeFill="accent2" w:val="clear"/>
             <w:vAlign w:val="center"/>
@@ -5249,7 +5285,7 @@
         </w:trPr>
         <w:tc>
           <w:tcPr>
-            <w:tcW w:w="1289" w:type="dxa"/>
+            <w:tcW w:w="1287" w:type="dxa"/>
             <w:tcBorders>
               <w:top w:val="single" w:sz="18" w:space="0" w:color="FFFFFF"/>
               <w:bottom w:val="single" w:sz="18" w:space="0" w:color="FFFFFF"/>
@@ -5314,7 +5350,7 @@
         </w:tc>
         <w:tc>
           <w:tcPr>
-            <w:tcW w:w="8811" w:type="dxa"/>
+            <w:tcW w:w="8813" w:type="dxa"/>
             <w:tcBorders/>
             <w:shd w:color="auto" w:fill="auto" w:val="clear"/>
           </w:tcPr>
@@ -5667,8 +5703,8 @@
         <w:tblLook w:val="01e0" w:noHBand="0" w:noVBand="0" w:firstColumn="1" w:lastRow="1" w:lastColumn="1" w:firstRow="1"/>
       </w:tblPr>
       <w:tblGrid>
-        <w:gridCol w:w="1289"/>
-        <w:gridCol w:w="8811"/>
+        <w:gridCol w:w="1287"/>
+        <w:gridCol w:w="8813"/>
       </w:tblGrid>
       <w:tr>
         <w:trPr>
@@ -5676,7 +5712,7 @@
         </w:trPr>
         <w:tc>
           <w:tcPr>
-            <w:tcW w:w="1289" w:type="dxa"/>
+            <w:tcW w:w="1287" w:type="dxa"/>
             <w:tcBorders>
               <w:bottom w:val="single" w:sz="18" w:space="0" w:color="FFFFFF"/>
             </w:tcBorders>
@@ -5712,7 +5748,7 @@
         </w:tc>
         <w:tc>
           <w:tcPr>
-            <w:tcW w:w="8811" w:type="dxa"/>
+            <w:tcW w:w="8813" w:type="dxa"/>
             <w:tcBorders/>
             <w:shd w:color="auto" w:fill="12ABDB" w:themeFill="accent2" w:val="clear"/>
             <w:vAlign w:val="center"/>
@@ -5753,7 +5789,7 @@
         </w:trPr>
         <w:tc>
           <w:tcPr>
-            <w:tcW w:w="1289" w:type="dxa"/>
+            <w:tcW w:w="1287" w:type="dxa"/>
             <w:tcBorders>
               <w:top w:val="single" w:sz="18" w:space="0" w:color="FFFFFF"/>
               <w:bottom w:val="single" w:sz="18" w:space="0" w:color="FFFFFF"/>
@@ -5818,7 +5854,7 @@
         </w:tc>
         <w:tc>
           <w:tcPr>
-            <w:tcW w:w="8811" w:type="dxa"/>
+            <w:tcW w:w="8813" w:type="dxa"/>
             <w:tcBorders/>
             <w:shd w:color="auto" w:fill="auto" w:val="clear"/>
           </w:tcPr>
@@ -6114,8 +6150,8 @@
         <w:tblLook w:val="01e0" w:noHBand="0" w:noVBand="0" w:firstColumn="1" w:lastRow="1" w:lastColumn="1" w:firstRow="1"/>
       </w:tblPr>
       <w:tblGrid>
-        <w:gridCol w:w="1289"/>
-        <w:gridCol w:w="8811"/>
+        <w:gridCol w:w="1287"/>
+        <w:gridCol w:w="8813"/>
       </w:tblGrid>
       <w:tr>
         <w:trPr>
@@ -6123,7 +6159,7 @@
         </w:trPr>
         <w:tc>
           <w:tcPr>
-            <w:tcW w:w="1289" w:type="dxa"/>
+            <w:tcW w:w="1287" w:type="dxa"/>
             <w:tcBorders>
               <w:bottom w:val="single" w:sz="18" w:space="0" w:color="FFFFFF"/>
             </w:tcBorders>
@@ -6159,7 +6195,7 @@
         </w:tc>
         <w:tc>
           <w:tcPr>
-            <w:tcW w:w="8811" w:type="dxa"/>
+            <w:tcW w:w="8813" w:type="dxa"/>
             <w:tcBorders/>
             <w:shd w:color="auto" w:fill="12ABDB" w:themeFill="accent2" w:val="clear"/>
             <w:vAlign w:val="center"/>
@@ -6200,7 +6236,7 @@
         </w:trPr>
         <w:tc>
           <w:tcPr>
-            <w:tcW w:w="1289" w:type="dxa"/>
+            <w:tcW w:w="1287" w:type="dxa"/>
             <w:tcBorders>
               <w:top w:val="single" w:sz="18" w:space="0" w:color="FFFFFF"/>
               <w:bottom w:val="single" w:sz="18" w:space="0" w:color="FFFFFF"/>
@@ -6265,7 +6301,7 @@
         </w:tc>
         <w:tc>
           <w:tcPr>
-            <w:tcW w:w="8811" w:type="dxa"/>
+            <w:tcW w:w="8813" w:type="dxa"/>
             <w:tcBorders/>
             <w:shd w:color="auto" w:fill="auto" w:val="clear"/>
           </w:tcPr>
@@ -6623,8 +6659,8 @@
         <w:tblLook w:val="01e0" w:noHBand="0" w:noVBand="0" w:firstColumn="1" w:lastRow="1" w:lastColumn="1" w:firstRow="1"/>
       </w:tblPr>
       <w:tblGrid>
-        <w:gridCol w:w="1289"/>
-        <w:gridCol w:w="8811"/>
+        <w:gridCol w:w="1287"/>
+        <w:gridCol w:w="8813"/>
       </w:tblGrid>
       <w:tr>
         <w:trPr>
@@ -6632,7 +6668,7 @@
         </w:trPr>
         <w:tc>
           <w:tcPr>
-            <w:tcW w:w="1289" w:type="dxa"/>
+            <w:tcW w:w="1287" w:type="dxa"/>
             <w:tcBorders>
               <w:bottom w:val="single" w:sz="18" w:space="0" w:color="FFFFFF"/>
             </w:tcBorders>
@@ -6668,7 +6704,7 @@
         </w:tc>
         <w:tc>
           <w:tcPr>
-            <w:tcW w:w="8811" w:type="dxa"/>
+            <w:tcW w:w="8813" w:type="dxa"/>
             <w:tcBorders/>
             <w:shd w:color="auto" w:fill="12ABDB" w:themeFill="accent2" w:val="clear"/>
             <w:vAlign w:val="center"/>
@@ -6709,7 +6745,7 @@
         </w:trPr>
         <w:tc>
           <w:tcPr>
-            <w:tcW w:w="1289" w:type="dxa"/>
+            <w:tcW w:w="1287" w:type="dxa"/>
             <w:tcBorders>
               <w:top w:val="single" w:sz="18" w:space="0" w:color="FFFFFF"/>
               <w:bottom w:val="single" w:sz="18" w:space="0" w:color="FFFFFF"/>
@@ -6774,7 +6810,7 @@
         </w:tc>
         <w:tc>
           <w:tcPr>
-            <w:tcW w:w="8811" w:type="dxa"/>
+            <w:tcW w:w="8813" w:type="dxa"/>
             <w:tcBorders/>
             <w:shd w:color="auto" w:fill="auto" w:val="clear"/>
           </w:tcPr>
@@ -7172,8 +7208,8 @@
         <w:tblLook w:val="01e0" w:noHBand="0" w:noVBand="0" w:firstColumn="1" w:lastRow="1" w:lastColumn="1" w:firstRow="1"/>
       </w:tblPr>
       <w:tblGrid>
-        <w:gridCol w:w="1289"/>
-        <w:gridCol w:w="8811"/>
+        <w:gridCol w:w="1287"/>
+        <w:gridCol w:w="8813"/>
       </w:tblGrid>
       <w:tr>
         <w:trPr>
@@ -7181,7 +7217,7 @@
         </w:trPr>
         <w:tc>
           <w:tcPr>
-            <w:tcW w:w="1289" w:type="dxa"/>
+            <w:tcW w:w="1287" w:type="dxa"/>
             <w:tcBorders>
               <w:bottom w:val="single" w:sz="18" w:space="0" w:color="FFFFFF"/>
             </w:tcBorders>
@@ -7217,7 +7253,7 @@
         </w:tc>
         <w:tc>
           <w:tcPr>
-            <w:tcW w:w="8811" w:type="dxa"/>
+            <w:tcW w:w="8813" w:type="dxa"/>
             <w:tcBorders/>
             <w:shd w:color="auto" w:fill="12ABDB" w:themeFill="accent2" w:val="clear"/>
             <w:vAlign w:val="center"/>
@@ -7260,7 +7296,7 @@
         </w:trPr>
         <w:tc>
           <w:tcPr>
-            <w:tcW w:w="1289" w:type="dxa"/>
+            <w:tcW w:w="1287" w:type="dxa"/>
             <w:tcBorders>
               <w:top w:val="single" w:sz="18" w:space="0" w:color="FFFFFF"/>
               <w:bottom w:val="single" w:sz="18" w:space="0" w:color="FFFFFF"/>
@@ -7325,7 +7361,7 @@
         </w:tc>
         <w:tc>
           <w:tcPr>
-            <w:tcW w:w="8811" w:type="dxa"/>
+            <w:tcW w:w="8813" w:type="dxa"/>
             <w:tcBorders/>
             <w:shd w:color="auto" w:fill="auto" w:val="clear"/>
           </w:tcPr>
@@ -7536,8 +7572,8 @@
         <w:tblLook w:val="01e0" w:noHBand="0" w:noVBand="0" w:firstColumn="1" w:lastRow="1" w:lastColumn="1" w:firstRow="1"/>
       </w:tblPr>
       <w:tblGrid>
-        <w:gridCol w:w="1289"/>
-        <w:gridCol w:w="8811"/>
+        <w:gridCol w:w="1287"/>
+        <w:gridCol w:w="8813"/>
       </w:tblGrid>
       <w:tr>
         <w:trPr>
@@ -7545,7 +7581,7 @@
         </w:trPr>
         <w:tc>
           <w:tcPr>
-            <w:tcW w:w="1289" w:type="dxa"/>
+            <w:tcW w:w="1287" w:type="dxa"/>
             <w:tcBorders>
               <w:bottom w:val="single" w:sz="18" w:space="0" w:color="FFFFFF"/>
             </w:tcBorders>
@@ -7581,7 +7617,7 @@
         </w:tc>
         <w:tc>
           <w:tcPr>
-            <w:tcW w:w="8811" w:type="dxa"/>
+            <w:tcW w:w="8813" w:type="dxa"/>
             <w:tcBorders/>
             <w:shd w:color="auto" w:fill="12ABDB" w:themeFill="accent2" w:val="clear"/>
             <w:vAlign w:val="center"/>
@@ -7624,7 +7660,7 @@
         </w:trPr>
         <w:tc>
           <w:tcPr>
-            <w:tcW w:w="1289" w:type="dxa"/>
+            <w:tcW w:w="1287" w:type="dxa"/>
             <w:tcBorders>
               <w:top w:val="single" w:sz="18" w:space="0" w:color="FFFFFF"/>
               <w:bottom w:val="single" w:sz="18" w:space="0" w:color="FFFFFF"/>
@@ -7689,7 +7725,7 @@
         </w:tc>
         <w:tc>
           <w:tcPr>
-            <w:tcW w:w="8811" w:type="dxa"/>
+            <w:tcW w:w="8813" w:type="dxa"/>
             <w:tcBorders/>
             <w:shd w:color="auto" w:fill="auto" w:val="clear"/>
           </w:tcPr>
@@ -8029,8 +8065,8 @@
         <w:tblLook w:val="01e0" w:noHBand="0" w:noVBand="0" w:firstColumn="1" w:lastRow="1" w:lastColumn="1" w:firstRow="1"/>
       </w:tblPr>
       <w:tblGrid>
-        <w:gridCol w:w="1289"/>
-        <w:gridCol w:w="8811"/>
+        <w:gridCol w:w="1287"/>
+        <w:gridCol w:w="8813"/>
       </w:tblGrid>
       <w:tr>
         <w:trPr>
@@ -8038,7 +8074,7 @@
         </w:trPr>
         <w:tc>
           <w:tcPr>
-            <w:tcW w:w="1289" w:type="dxa"/>
+            <w:tcW w:w="1287" w:type="dxa"/>
             <w:tcBorders>
               <w:bottom w:val="single" w:sz="18" w:space="0" w:color="FFFFFF"/>
             </w:tcBorders>
@@ -8074,7 +8110,7 @@
         </w:tc>
         <w:tc>
           <w:tcPr>
-            <w:tcW w:w="8811" w:type="dxa"/>
+            <w:tcW w:w="8813" w:type="dxa"/>
             <w:tcBorders/>
             <w:shd w:color="auto" w:fill="12ABDB" w:themeFill="accent2" w:val="clear"/>
             <w:vAlign w:val="center"/>
@@ -8117,7 +8153,7 @@
         </w:trPr>
         <w:tc>
           <w:tcPr>
-            <w:tcW w:w="1289" w:type="dxa"/>
+            <w:tcW w:w="1287" w:type="dxa"/>
             <w:tcBorders>
               <w:top w:val="single" w:sz="18" w:space="0" w:color="FFFFFF"/>
               <w:bottom w:val="single" w:sz="18" w:space="0" w:color="FFFFFF"/>
@@ -8182,7 +8218,7 @@
         </w:tc>
         <w:tc>
           <w:tcPr>
-            <w:tcW w:w="8811" w:type="dxa"/>
+            <w:tcW w:w="8813" w:type="dxa"/>
             <w:tcBorders/>
             <w:shd w:color="auto" w:fill="auto" w:val="clear"/>
           </w:tcPr>
@@ -8511,8 +8547,8 @@
         <w:tblLook w:val="01e0" w:noHBand="0" w:noVBand="0" w:firstColumn="1" w:lastRow="1" w:lastColumn="1" w:firstRow="1"/>
       </w:tblPr>
       <w:tblGrid>
-        <w:gridCol w:w="1289"/>
-        <w:gridCol w:w="8811"/>
+        <w:gridCol w:w="1287"/>
+        <w:gridCol w:w="8813"/>
       </w:tblGrid>
       <w:tr>
         <w:trPr>
@@ -8520,7 +8556,7 @@
         </w:trPr>
         <w:tc>
           <w:tcPr>
-            <w:tcW w:w="1289" w:type="dxa"/>
+            <w:tcW w:w="1287" w:type="dxa"/>
             <w:tcBorders>
               <w:bottom w:val="single" w:sz="18" w:space="0" w:color="FFFFFF"/>
             </w:tcBorders>
@@ -8556,7 +8592,7 @@
         </w:tc>
         <w:tc>
           <w:tcPr>
-            <w:tcW w:w="8811" w:type="dxa"/>
+            <w:tcW w:w="8813" w:type="dxa"/>
             <w:tcBorders/>
             <w:shd w:color="auto" w:fill="12ABDB" w:themeFill="accent2" w:val="clear"/>
             <w:vAlign w:val="center"/>
@@ -8599,7 +8635,7 @@
         </w:trPr>
         <w:tc>
           <w:tcPr>
-            <w:tcW w:w="1289" w:type="dxa"/>
+            <w:tcW w:w="1287" w:type="dxa"/>
             <w:tcBorders>
               <w:top w:val="single" w:sz="18" w:space="0" w:color="FFFFFF"/>
               <w:bottom w:val="single" w:sz="18" w:space="0" w:color="FFFFFF"/>
@@ -8664,7 +8700,7 @@
         </w:tc>
         <w:tc>
           <w:tcPr>
-            <w:tcW w:w="8811" w:type="dxa"/>
+            <w:tcW w:w="8813" w:type="dxa"/>
             <w:tcBorders/>
             <w:shd w:color="auto" w:fill="auto" w:val="clear"/>
           </w:tcPr>
@@ -8947,8 +8983,8 @@
         <w:tblLook w:val="01e0" w:noHBand="0" w:noVBand="0" w:firstColumn="1" w:lastRow="1" w:lastColumn="1" w:firstRow="1"/>
       </w:tblPr>
       <w:tblGrid>
-        <w:gridCol w:w="1289"/>
-        <w:gridCol w:w="8811"/>
+        <w:gridCol w:w="1287"/>
+        <w:gridCol w:w="8813"/>
       </w:tblGrid>
       <w:tr>
         <w:trPr>
@@ -8956,7 +8992,7 @@
         </w:trPr>
         <w:tc>
           <w:tcPr>
-            <w:tcW w:w="1289" w:type="dxa"/>
+            <w:tcW w:w="1287" w:type="dxa"/>
             <w:tcBorders>
               <w:bottom w:val="single" w:sz="18" w:space="0" w:color="FFFFFF"/>
             </w:tcBorders>
@@ -8992,7 +9028,7 @@
         </w:tc>
         <w:tc>
           <w:tcPr>
-            <w:tcW w:w="8811" w:type="dxa"/>
+            <w:tcW w:w="8813" w:type="dxa"/>
             <w:tcBorders/>
             <w:shd w:color="auto" w:fill="12ABDB" w:themeFill="accent2" w:val="clear"/>
             <w:vAlign w:val="center"/>
@@ -9035,7 +9071,7 @@
         </w:trPr>
         <w:tc>
           <w:tcPr>
-            <w:tcW w:w="1289" w:type="dxa"/>
+            <w:tcW w:w="1287" w:type="dxa"/>
             <w:tcBorders>
               <w:top w:val="single" w:sz="18" w:space="0" w:color="FFFFFF"/>
               <w:bottom w:val="single" w:sz="18" w:space="0" w:color="FFFFFF"/>
@@ -9100,7 +9136,7 @@
         </w:tc>
         <w:tc>
           <w:tcPr>
-            <w:tcW w:w="8811" w:type="dxa"/>
+            <w:tcW w:w="8813" w:type="dxa"/>
             <w:tcBorders/>
             <w:shd w:color="auto" w:fill="auto" w:val="clear"/>
           </w:tcPr>
@@ -9356,8 +9392,8 @@
         <w:tblLook w:val="01e0" w:noHBand="0" w:noVBand="0" w:firstColumn="1" w:lastRow="1" w:lastColumn="1" w:firstRow="1"/>
       </w:tblPr>
       <w:tblGrid>
-        <w:gridCol w:w="1289"/>
-        <w:gridCol w:w="8811"/>
+        <w:gridCol w:w="1287"/>
+        <w:gridCol w:w="8813"/>
       </w:tblGrid>
       <w:tr>
         <w:trPr>
@@ -9365,7 +9401,7 @@
         </w:trPr>
         <w:tc>
           <w:tcPr>
-            <w:tcW w:w="1289" w:type="dxa"/>
+            <w:tcW w:w="1287" w:type="dxa"/>
             <w:tcBorders>
               <w:bottom w:val="single" w:sz="18" w:space="0" w:color="FFFFFF"/>
             </w:tcBorders>
@@ -9401,7 +9437,7 @@
         </w:tc>
         <w:tc>
           <w:tcPr>
-            <w:tcW w:w="8811" w:type="dxa"/>
+            <w:tcW w:w="8813" w:type="dxa"/>
             <w:tcBorders/>
             <w:shd w:color="auto" w:fill="12ABDB" w:themeFill="accent2" w:val="clear"/>
             <w:vAlign w:val="center"/>
@@ -9444,7 +9480,7 @@
         </w:trPr>
         <w:tc>
           <w:tcPr>
-            <w:tcW w:w="1289" w:type="dxa"/>
+            <w:tcW w:w="1287" w:type="dxa"/>
             <w:tcBorders>
               <w:top w:val="single" w:sz="18" w:space="0" w:color="FFFFFF"/>
               <w:bottom w:val="single" w:sz="18" w:space="0" w:color="FFFFFF"/>
@@ -9509,7 +9545,7 @@
         </w:tc>
         <w:tc>
           <w:tcPr>
-            <w:tcW w:w="8811" w:type="dxa"/>
+            <w:tcW w:w="8813" w:type="dxa"/>
             <w:tcBorders/>
             <w:shd w:color="auto" w:fill="auto" w:val="clear"/>
           </w:tcPr>
@@ -9744,8 +9780,8 @@
         <w:tblLook w:val="01e0" w:noHBand="0" w:noVBand="0" w:firstColumn="1" w:lastRow="1" w:lastColumn="1" w:firstRow="1"/>
       </w:tblPr>
       <w:tblGrid>
-        <w:gridCol w:w="1289"/>
-        <w:gridCol w:w="8811"/>
+        <w:gridCol w:w="1287"/>
+        <w:gridCol w:w="8813"/>
       </w:tblGrid>
       <w:tr>
         <w:trPr>
@@ -9753,7 +9789,7 @@
         </w:trPr>
         <w:tc>
           <w:tcPr>
-            <w:tcW w:w="1289" w:type="dxa"/>
+            <w:tcW w:w="1287" w:type="dxa"/>
             <w:tcBorders>
               <w:bottom w:val="single" w:sz="18" w:space="0" w:color="FFFFFF"/>
             </w:tcBorders>
@@ -9789,7 +9825,7 @@
         </w:tc>
         <w:tc>
           <w:tcPr>
-            <w:tcW w:w="8811" w:type="dxa"/>
+            <w:tcW w:w="8813" w:type="dxa"/>
             <w:tcBorders/>
             <w:shd w:color="auto" w:fill="12ABDB" w:themeFill="accent2" w:val="clear"/>
             <w:vAlign w:val="center"/>
@@ -9832,7 +9868,7 @@
         </w:trPr>
         <w:tc>
           <w:tcPr>
-            <w:tcW w:w="1289" w:type="dxa"/>
+            <w:tcW w:w="1287" w:type="dxa"/>
             <w:tcBorders>
               <w:top w:val="single" w:sz="18" w:space="0" w:color="FFFFFF"/>
               <w:bottom w:val="single" w:sz="18" w:space="0" w:color="FFFFFF"/>
@@ -9897,7 +9933,7 @@
         </w:tc>
         <w:tc>
           <w:tcPr>
-            <w:tcW w:w="8811" w:type="dxa"/>
+            <w:tcW w:w="8813" w:type="dxa"/>
             <w:tcBorders/>
             <w:shd w:color="auto" w:fill="auto" w:val="clear"/>
           </w:tcPr>
@@ -10100,17 +10136,7 @@
                 <w:szCs w:val="20"/>
                 <w:lang w:val="en-GB"/>
               </w:rPr>
-              <w:t xml:space="preserve">Tools/Skills: </w:t>
-            </w:r>
-            <w:r>
-              <w:rPr>
-                <w:rFonts w:eastAsia="Arial" w:cs="Lucida Sans Unicode"/>
-                <w:color w:val="595959"/>
-                <w:sz w:val="20"/>
-                <w:szCs w:val="20"/>
-                <w:lang w:val="en-GB"/>
-              </w:rPr>
-              <w:t>Ada, Assembleur</w:t>
+              <w:t>Tools/Skills: Ada, Assembleur</w:t>
             </w:r>
           </w:p>
         </w:tc>
@@ -10142,8 +10168,8 @@
         <w:tblLook w:val="01e0" w:noHBand="0" w:noVBand="0" w:firstColumn="1" w:lastRow="1" w:lastColumn="1" w:firstRow="1"/>
       </w:tblPr>
       <w:tblGrid>
-        <w:gridCol w:w="1289"/>
-        <w:gridCol w:w="8811"/>
+        <w:gridCol w:w="1287"/>
+        <w:gridCol w:w="8813"/>
       </w:tblGrid>
       <w:tr>
         <w:trPr>
@@ -10151,7 +10177,7 @@
         </w:trPr>
         <w:tc>
           <w:tcPr>
-            <w:tcW w:w="1289" w:type="dxa"/>
+            <w:tcW w:w="1287" w:type="dxa"/>
             <w:tcBorders>
               <w:bottom w:val="single" w:sz="18" w:space="0" w:color="FFFFFF"/>
             </w:tcBorders>
@@ -10187,7 +10213,7 @@
         </w:tc>
         <w:tc>
           <w:tcPr>
-            <w:tcW w:w="8811" w:type="dxa"/>
+            <w:tcW w:w="8813" w:type="dxa"/>
             <w:tcBorders/>
             <w:shd w:color="auto" w:fill="12ABDB" w:themeFill="accent2" w:val="clear"/>
             <w:vAlign w:val="center"/>
@@ -10230,7 +10256,7 @@
         </w:trPr>
         <w:tc>
           <w:tcPr>
-            <w:tcW w:w="1289" w:type="dxa"/>
+            <w:tcW w:w="1287" w:type="dxa"/>
             <w:tcBorders>
               <w:top w:val="single" w:sz="18" w:space="0" w:color="FFFFFF"/>
               <w:bottom w:val="single" w:sz="18" w:space="0" w:color="FFFFFF"/>
@@ -10295,7 +10321,7 @@
         </w:tc>
         <w:tc>
           <w:tcPr>
-            <w:tcW w:w="8811" w:type="dxa"/>
+            <w:tcW w:w="8813" w:type="dxa"/>
             <w:tcBorders/>
             <w:shd w:color="auto" w:fill="auto" w:val="clear"/>
           </w:tcPr>
@@ -10562,17 +10588,7 @@
                 <w:szCs w:val="20"/>
                 <w:lang w:val="en-GB"/>
               </w:rPr>
-              <w:t xml:space="preserve">Tools/Skills: </w:t>
-            </w:r>
-            <w:r>
-              <w:rPr>
-                <w:rFonts w:eastAsia="Arial" w:cs="Lucida Sans Unicode"/>
-                <w:color w:val="595959"/>
-                <w:sz w:val="20"/>
-                <w:szCs w:val="20"/>
-                <w:lang w:val="en-GB"/>
-              </w:rPr>
-              <w:t>Windows, Visual Basic</w:t>
+              <w:t>Tools/Skills: Windows, Visual Basic</w:t>
             </w:r>
           </w:p>
         </w:tc>
@@ -10604,8 +10620,8 @@
         <w:tblLook w:val="01e0" w:noHBand="0" w:noVBand="0" w:firstColumn="1" w:lastRow="1" w:lastColumn="1" w:firstRow="1"/>
       </w:tblPr>
       <w:tblGrid>
-        <w:gridCol w:w="1289"/>
-        <w:gridCol w:w="8811"/>
+        <w:gridCol w:w="1287"/>
+        <w:gridCol w:w="8813"/>
       </w:tblGrid>
       <w:tr>
         <w:trPr>
@@ -10613,7 +10629,7 @@
         </w:trPr>
         <w:tc>
           <w:tcPr>
-            <w:tcW w:w="1289" w:type="dxa"/>
+            <w:tcW w:w="1287" w:type="dxa"/>
             <w:tcBorders>
               <w:bottom w:val="single" w:sz="18" w:space="0" w:color="FFFFFF"/>
             </w:tcBorders>
@@ -10649,7 +10665,7 @@
         </w:tc>
         <w:tc>
           <w:tcPr>
-            <w:tcW w:w="8811" w:type="dxa"/>
+            <w:tcW w:w="8813" w:type="dxa"/>
             <w:tcBorders/>
             <w:shd w:color="auto" w:fill="12ABDB" w:themeFill="accent2" w:val="clear"/>
             <w:vAlign w:val="center"/>
@@ -10692,7 +10708,7 @@
         </w:trPr>
         <w:tc>
           <w:tcPr>
-            <w:tcW w:w="1289" w:type="dxa"/>
+            <w:tcW w:w="1287" w:type="dxa"/>
             <w:tcBorders>
               <w:top w:val="single" w:sz="18" w:space="0" w:color="FFFFFF"/>
               <w:bottom w:val="single" w:sz="18" w:space="0" w:color="FFFFFF"/>
@@ -10757,7 +10773,7 @@
         </w:tc>
         <w:tc>
           <w:tcPr>
-            <w:tcW w:w="8811" w:type="dxa"/>
+            <w:tcW w:w="8813" w:type="dxa"/>
             <w:tcBorders/>
             <w:shd w:color="auto" w:fill="auto" w:val="clear"/>
           </w:tcPr>
@@ -10992,8 +11008,8 @@
         <w:tblLook w:val="01e0" w:noHBand="0" w:noVBand="0" w:firstColumn="1" w:lastRow="1" w:lastColumn="1" w:firstRow="1"/>
       </w:tblPr>
       <w:tblGrid>
-        <w:gridCol w:w="1289"/>
-        <w:gridCol w:w="8811"/>
+        <w:gridCol w:w="1287"/>
+        <w:gridCol w:w="8813"/>
       </w:tblGrid>
       <w:tr>
         <w:trPr>
@@ -11001,7 +11017,7 @@
         </w:trPr>
         <w:tc>
           <w:tcPr>
-            <w:tcW w:w="1289" w:type="dxa"/>
+            <w:tcW w:w="1287" w:type="dxa"/>
             <w:tcBorders>
               <w:bottom w:val="single" w:sz="18" w:space="0" w:color="FFFFFF"/>
             </w:tcBorders>
@@ -11037,7 +11053,7 @@
         </w:tc>
         <w:tc>
           <w:tcPr>
-            <w:tcW w:w="8811" w:type="dxa"/>
+            <w:tcW w:w="8813" w:type="dxa"/>
             <w:tcBorders/>
             <w:shd w:color="auto" w:fill="12ABDB" w:themeFill="accent2" w:val="clear"/>
             <w:vAlign w:val="center"/>
@@ -11080,7 +11096,7 @@
         </w:trPr>
         <w:tc>
           <w:tcPr>
-            <w:tcW w:w="1289" w:type="dxa"/>
+            <w:tcW w:w="1287" w:type="dxa"/>
             <w:tcBorders>
               <w:top w:val="single" w:sz="18" w:space="0" w:color="FFFFFF"/>
               <w:bottom w:val="single" w:sz="18" w:space="0" w:color="FFFFFF"/>
@@ -11145,7 +11161,7 @@
         </w:tc>
         <w:tc>
           <w:tcPr>
-            <w:tcW w:w="8811" w:type="dxa"/>
+            <w:tcW w:w="8813" w:type="dxa"/>
             <w:tcBorders/>
             <w:shd w:color="auto" w:fill="auto" w:val="clear"/>
           </w:tcPr>
@@ -11379,8 +11395,8 @@
         <w:tblLook w:val="01e0" w:noHBand="0" w:noVBand="0" w:firstColumn="1" w:lastRow="1" w:lastColumn="1" w:firstRow="1"/>
       </w:tblPr>
       <w:tblGrid>
-        <w:gridCol w:w="1289"/>
-        <w:gridCol w:w="8811"/>
+        <w:gridCol w:w="1287"/>
+        <w:gridCol w:w="8813"/>
       </w:tblGrid>
       <w:tr>
         <w:trPr>
@@ -11388,7 +11404,7 @@
         </w:trPr>
         <w:tc>
           <w:tcPr>
-            <w:tcW w:w="1289" w:type="dxa"/>
+            <w:tcW w:w="1287" w:type="dxa"/>
             <w:tcBorders>
               <w:bottom w:val="single" w:sz="18" w:space="0" w:color="FFFFFF"/>
             </w:tcBorders>
@@ -11424,7 +11440,7 @@
         </w:tc>
         <w:tc>
           <w:tcPr>
-            <w:tcW w:w="8811" w:type="dxa"/>
+            <w:tcW w:w="8813" w:type="dxa"/>
             <w:tcBorders/>
             <w:shd w:color="auto" w:fill="12ABDB" w:themeFill="accent2" w:val="clear"/>
             <w:vAlign w:val="center"/>
@@ -11467,7 +11483,7 @@
         </w:trPr>
         <w:tc>
           <w:tcPr>
-            <w:tcW w:w="1289" w:type="dxa"/>
+            <w:tcW w:w="1287" w:type="dxa"/>
             <w:tcBorders>
               <w:top w:val="single" w:sz="18" w:space="0" w:color="FFFFFF"/>
               <w:bottom w:val="single" w:sz="18" w:space="0" w:color="FFFFFF"/>
@@ -11532,7 +11548,7 @@
         </w:tc>
         <w:tc>
           <w:tcPr>
-            <w:tcW w:w="8811" w:type="dxa"/>
+            <w:tcW w:w="8813" w:type="dxa"/>
             <w:tcBorders/>
             <w:shd w:color="auto" w:fill="auto" w:val="clear"/>
           </w:tcPr>
@@ -11718,8 +11734,8 @@
         <w:tblLook w:val="01e0" w:noHBand="0" w:noVBand="0" w:firstColumn="1" w:lastRow="1" w:lastColumn="1" w:firstRow="1"/>
       </w:tblPr>
       <w:tblGrid>
-        <w:gridCol w:w="1289"/>
-        <w:gridCol w:w="8811"/>
+        <w:gridCol w:w="1287"/>
+        <w:gridCol w:w="8813"/>
       </w:tblGrid>
       <w:tr>
         <w:trPr>
@@ -11727,7 +11743,7 @@
         </w:trPr>
         <w:tc>
           <w:tcPr>
-            <w:tcW w:w="1289" w:type="dxa"/>
+            <w:tcW w:w="1287" w:type="dxa"/>
             <w:tcBorders>
               <w:bottom w:val="single" w:sz="18" w:space="0" w:color="FFFFFF"/>
             </w:tcBorders>
@@ -11763,7 +11779,7 @@
         </w:tc>
         <w:tc>
           <w:tcPr>
-            <w:tcW w:w="8811" w:type="dxa"/>
+            <w:tcW w:w="8813" w:type="dxa"/>
             <w:tcBorders/>
             <w:shd w:color="auto" w:fill="12ABDB" w:themeFill="accent2" w:val="clear"/>
             <w:vAlign w:val="center"/>
@@ -11806,7 +11822,7 @@
         </w:trPr>
         <w:tc>
           <w:tcPr>
-            <w:tcW w:w="1289" w:type="dxa"/>
+            <w:tcW w:w="1287" w:type="dxa"/>
             <w:tcBorders>
               <w:top w:val="single" w:sz="18" w:space="0" w:color="FFFFFF"/>
               <w:bottom w:val="single" w:sz="18" w:space="0" w:color="FFFFFF"/>
@@ -11871,7 +11887,7 @@
         </w:tc>
         <w:tc>
           <w:tcPr>
-            <w:tcW w:w="8811" w:type="dxa"/>
+            <w:tcW w:w="8813" w:type="dxa"/>
             <w:tcBorders/>
             <w:shd w:color="auto" w:fill="auto" w:val="clear"/>
           </w:tcPr>
@@ -11974,20 +11990,8 @@
               </w:rPr>
             </w:pPr>
             <w:r>
-              <w:rPr/>
-            </w:r>
-          </w:p>
-          <w:p>
-            <w:pPr>
-              <w:pStyle w:val="Normal"/>
-              <w:widowControl w:val="false"/>
-              <w:bidi w:val="0"/>
-              <w:spacing w:lineRule="auto" w:line="240" w:before="280" w:after="0"/>
-              <w:ind w:left="0" w:right="0" w:hanging="0"/>
-              <w:jc w:val="both"/>
-              <w:rPr>
-                <w:rFonts w:ascii="Arial" w:hAnsi="Arial" w:eastAsia="Calibri" w:cs="Arial"/>
-                <w:b/>
+              <w:rPr>
+                <w:rFonts w:eastAsia="Calibri" w:cs="Arial" w:ascii="Arial" w:hAnsi="Arial"/>
                 <w:b/>
                 <w:bCs/>
                 <w:color w:val="464669"/>
@@ -11998,9 +12002,43 @@
                 <w:vertAlign w:val="baseline"/>
                 <w:lang w:val="en-US" w:eastAsia="de-DE"/>
               </w:rPr>
-            </w:pPr>
-            <w:r>
-              <w:rPr/>
+            </w:r>
+          </w:p>
+          <w:p>
+            <w:pPr>
+              <w:pStyle w:val="Normal"/>
+              <w:widowControl w:val="false"/>
+              <w:bidi w:val="0"/>
+              <w:spacing w:lineRule="auto" w:line="240" w:before="280" w:after="0"/>
+              <w:ind w:left="0" w:right="0" w:hanging="0"/>
+              <w:jc w:val="both"/>
+              <w:rPr>
+                <w:rFonts w:ascii="Arial" w:hAnsi="Arial" w:eastAsia="Calibri" w:cs="Arial"/>
+                <w:b/>
+                <w:b/>
+                <w:bCs/>
+                <w:color w:val="464669"/>
+                <w:position w:val="0"/>
+                <w:sz w:val="18"/>
+                <w:sz w:val="18"/>
+                <w:szCs w:val="18"/>
+                <w:vertAlign w:val="baseline"/>
+                <w:lang w:val="en-US" w:eastAsia="de-DE"/>
+              </w:rPr>
+            </w:pPr>
+            <w:r>
+              <w:rPr>
+                <w:rFonts w:eastAsia="Calibri" w:cs="Arial" w:ascii="Arial" w:hAnsi="Arial"/>
+                <w:b/>
+                <w:bCs/>
+                <w:color w:val="464669"/>
+                <w:position w:val="0"/>
+                <w:sz w:val="18"/>
+                <w:sz w:val="18"/>
+                <w:szCs w:val="18"/>
+                <w:vertAlign w:val="baseline"/>
+                <w:lang w:val="en-US" w:eastAsia="de-DE"/>
+              </w:rPr>
             </w:r>
           </w:p>
           <w:p>
@@ -12056,8 +12094,8 @@
         <w:tblLook w:val="01e0" w:noHBand="0" w:noVBand="0" w:firstColumn="1" w:lastRow="1" w:lastColumn="1" w:firstRow="1"/>
       </w:tblPr>
       <w:tblGrid>
-        <w:gridCol w:w="1289"/>
-        <w:gridCol w:w="8811"/>
+        <w:gridCol w:w="1287"/>
+        <w:gridCol w:w="8813"/>
       </w:tblGrid>
       <w:tr>
         <w:trPr>
@@ -12065,7 +12103,7 @@
         </w:trPr>
         <w:tc>
           <w:tcPr>
-            <w:tcW w:w="1289" w:type="dxa"/>
+            <w:tcW w:w="1287" w:type="dxa"/>
             <w:tcBorders>
               <w:bottom w:val="single" w:sz="18" w:space="0" w:color="FFFFFF"/>
             </w:tcBorders>
@@ -12101,7 +12139,7 @@
         </w:tc>
         <w:tc>
           <w:tcPr>
-            <w:tcW w:w="8811" w:type="dxa"/>
+            <w:tcW w:w="8813" w:type="dxa"/>
             <w:tcBorders/>
             <w:shd w:color="auto" w:fill="12ABDB" w:themeFill="accent2" w:val="clear"/>
             <w:vAlign w:val="center"/>
@@ -12144,7 +12182,7 @@
         </w:trPr>
         <w:tc>
           <w:tcPr>
-            <w:tcW w:w="1289" w:type="dxa"/>
+            <w:tcW w:w="1287" w:type="dxa"/>
             <w:tcBorders>
               <w:top w:val="single" w:sz="18" w:space="0" w:color="FFFFFF"/>
               <w:bottom w:val="single" w:sz="18" w:space="0" w:color="FFFFFF"/>
@@ -12209,7 +12247,7 @@
         </w:tc>
         <w:tc>
           <w:tcPr>
-            <w:tcW w:w="8811" w:type="dxa"/>
+            <w:tcW w:w="8813" w:type="dxa"/>
             <w:tcBorders/>
             <w:shd w:color="auto" w:fill="auto" w:val="clear"/>
           </w:tcPr>
@@ -12285,20 +12323,7 @@
                 <w:szCs w:val="20"/>
                 <w:lang w:val="en-GB" w:eastAsia="de-DE"/>
               </w:rPr>
-              <w:t>Research</w:t>
-            </w:r>
-            <w:r>
-              <w:rPr>
-                <w:rFonts w:eastAsia="Arial" w:cs="Lucida Sans Unicode"/>
-                <w:b/>
-                <w:bCs/>
-                <w:i/>
-                <w:color w:val="464669"/>
-                <w:sz w:val="20"/>
-                <w:szCs w:val="20"/>
-                <w:lang w:val="en-GB" w:eastAsia="de-DE"/>
-              </w:rPr>
-              <w:t xml:space="preserve"> - IT &amp; Corporate Network Services</w:t>
+              <w:t>Research - IT &amp; Corporate Network Services</w:t>
             </w:r>
           </w:p>
           <w:p>
@@ -12488,8 +12513,8 @@
         <w:tblLook w:val="01e0" w:noHBand="0" w:noVBand="0" w:firstColumn="1" w:lastRow="1" w:lastColumn="1" w:firstRow="1"/>
       </w:tblPr>
       <w:tblGrid>
-        <w:gridCol w:w="1289"/>
-        <w:gridCol w:w="8811"/>
+        <w:gridCol w:w="1287"/>
+        <w:gridCol w:w="8813"/>
       </w:tblGrid>
       <w:tr>
         <w:trPr>
@@ -12497,7 +12522,7 @@
         </w:trPr>
         <w:tc>
           <w:tcPr>
-            <w:tcW w:w="1289" w:type="dxa"/>
+            <w:tcW w:w="1287" w:type="dxa"/>
             <w:tcBorders>
               <w:bottom w:val="single" w:sz="18" w:space="0" w:color="FFFFFF"/>
             </w:tcBorders>
@@ -12536,7 +12561,7 @@
         </w:tc>
         <w:tc>
           <w:tcPr>
-            <w:tcW w:w="8811" w:type="dxa"/>
+            <w:tcW w:w="8813" w:type="dxa"/>
             <w:tcBorders/>
             <w:shd w:color="auto" w:fill="12ABDB" w:themeFill="accent2" w:val="clear"/>
             <w:vAlign w:val="center"/>
@@ -12577,7 +12602,7 @@
         </w:trPr>
         <w:tc>
           <w:tcPr>
-            <w:tcW w:w="1289" w:type="dxa"/>
+            <w:tcW w:w="1287" w:type="dxa"/>
             <w:tcBorders>
               <w:top w:val="single" w:sz="18" w:space="0" w:color="FFFFFF"/>
               <w:bottom w:val="single" w:sz="18" w:space="0" w:color="FFFFFF"/>
@@ -12616,7 +12641,7 @@
         </w:tc>
         <w:tc>
           <w:tcPr>
-            <w:tcW w:w="8811" w:type="dxa"/>
+            <w:tcW w:w="8813" w:type="dxa"/>
             <w:tcBorders/>
             <w:shd w:color="auto" w:fill="auto" w:val="clear"/>
           </w:tcPr>
@@ -12759,8 +12784,8 @@
         <w:tblLook w:val="01e0" w:noHBand="0" w:noVBand="0" w:firstColumn="1" w:lastRow="1" w:lastColumn="1" w:firstRow="1"/>
       </w:tblPr>
       <w:tblGrid>
-        <w:gridCol w:w="1289"/>
-        <w:gridCol w:w="8811"/>
+        <w:gridCol w:w="1287"/>
+        <w:gridCol w:w="8813"/>
       </w:tblGrid>
       <w:tr>
         <w:trPr>
@@ -12768,7 +12793,7 @@
         </w:trPr>
         <w:tc>
           <w:tcPr>
-            <w:tcW w:w="1289" w:type="dxa"/>
+            <w:tcW w:w="1287" w:type="dxa"/>
             <w:tcBorders>
               <w:bottom w:val="single" w:sz="18" w:space="0" w:color="FFFFFF"/>
             </w:tcBorders>
@@ -12807,7 +12832,7 @@
         </w:tc>
         <w:tc>
           <w:tcPr>
-            <w:tcW w:w="8811" w:type="dxa"/>
+            <w:tcW w:w="8813" w:type="dxa"/>
             <w:tcBorders/>
             <w:shd w:color="auto" w:fill="12ABDB" w:themeFill="accent2" w:val="clear"/>
             <w:vAlign w:val="center"/>
@@ -12848,7 +12873,7 @@
         </w:trPr>
         <w:tc>
           <w:tcPr>
-            <w:tcW w:w="1289" w:type="dxa"/>
+            <w:tcW w:w="1287" w:type="dxa"/>
             <w:tcBorders>
               <w:top w:val="single" w:sz="18" w:space="0" w:color="FFFFFF"/>
               <w:bottom w:val="single" w:sz="18" w:space="0" w:color="FFFFFF"/>
@@ -12889,7 +12914,7 @@
         </w:tc>
         <w:tc>
           <w:tcPr>
-            <w:tcW w:w="8811" w:type="dxa"/>
+            <w:tcW w:w="8813" w:type="dxa"/>
             <w:tcBorders/>
             <w:shd w:color="auto" w:fill="auto" w:val="clear"/>
             <w:vAlign w:val="center"/>
@@ -12926,7 +12951,7 @@
         </w:trPr>
         <w:tc>
           <w:tcPr>
-            <w:tcW w:w="1289" w:type="dxa"/>
+            <w:tcW w:w="1287" w:type="dxa"/>
             <w:tcBorders>
               <w:top w:val="single" w:sz="18" w:space="0" w:color="FFFFFF"/>
               <w:bottom w:val="single" w:sz="18" w:space="0" w:color="FFFFFF"/>
@@ -12964,7 +12989,7 @@
         </w:tc>
         <w:tc>
           <w:tcPr>
-            <w:tcW w:w="8811" w:type="dxa"/>
+            <w:tcW w:w="8813" w:type="dxa"/>
             <w:tcBorders/>
             <w:shd w:color="auto" w:fill="auto" w:val="clear"/>
             <w:vAlign w:val="center"/>
@@ -13001,7 +13026,7 @@
         </w:trPr>
         <w:tc>
           <w:tcPr>
-            <w:tcW w:w="1289" w:type="dxa"/>
+            <w:tcW w:w="1287" w:type="dxa"/>
             <w:tcBorders>
               <w:top w:val="single" w:sz="18" w:space="0" w:color="FFFFFF"/>
               <w:bottom w:val="single" w:sz="18" w:space="0" w:color="FFFFFF"/>
@@ -13039,7 +13064,7 @@
         </w:tc>
         <w:tc>
           <w:tcPr>
-            <w:tcW w:w="8811" w:type="dxa"/>
+            <w:tcW w:w="8813" w:type="dxa"/>
             <w:tcBorders/>
             <w:shd w:color="auto" w:fill="auto" w:val="clear"/>
             <w:vAlign w:val="center"/>
@@ -13231,7 +13256,7 @@
                         <pic:spPr>
                           <a:xfrm>
                             <a:off x="383400" y="0"/>
-                            <a:ext cx="330840" cy="333360"/>
+                            <a:ext cx="329400" cy="333360"/>
                           </a:xfrm>
                           <a:prstGeom prst="rect">
                             <a:avLst/>
@@ -13274,8 +13299,8 @@
                         </pic:blipFill>
                         <pic:spPr>
                           <a:xfrm>
-                            <a:off x="1152360" y="0"/>
-                            <a:ext cx="330840" cy="333360"/>
+                            <a:off x="1153800" y="0"/>
+                            <a:ext cx="329400" cy="333360"/>
                           </a:xfrm>
                           <a:prstGeom prst="rect">
                             <a:avLst/>
@@ -13296,8 +13321,8 @@
                         </pic:blipFill>
                         <pic:spPr>
                           <a:xfrm>
-                            <a:off x="1536120" y="0"/>
-                            <a:ext cx="330840" cy="333360"/>
+                            <a:off x="1537200" y="0"/>
+                            <a:ext cx="329400" cy="333360"/>
                           </a:xfrm>
                           <a:prstGeom prst="rect">
                             <a:avLst/>
@@ -13319,7 +13344,7 @@
                         <pic:spPr>
                           <a:xfrm>
                             <a:off x="0" y="0"/>
-                            <a:ext cx="330840" cy="333360"/>
+                            <a:ext cx="329400" cy="333360"/>
                           </a:xfrm>
                           <a:prstGeom prst="rect">
                             <a:avLst/>
@@ -13357,7 +13382,7 @@
                   <v:path o:extrusionok="f" gradientshapeok="t" o:connecttype="rect"/>
                   <o:lock v:ext="edit" aspectratio="t"/>
                 </v:shapetype>
-                <v:shape id="shape_0" ID="Picture 34" stroked="f" o:allowincell="f" style="position:absolute;left:560;top:4990;width:520;height:524;mso-wrap-style:none;v-text-anchor:middle" type="_x0000_t75">
+                <v:shape id="shape_0" ID="Picture 34" stroked="f" o:allowincell="f" style="position:absolute;left:560;top:4990;width:518;height:524;mso-wrap-style:none;v-text-anchor:middle" type="_x0000_t75">
                   <v:imagedata r:id="rId6" o:detectmouseclick="t"/>
                   <v:stroke color="#3465a4" joinstyle="round" endcap="flat"/>
                   <w10:wrap type="none"/>
@@ -13367,17 +13392,17 @@
                   <v:stroke color="#3465a4" joinstyle="round" endcap="flat"/>
                   <w10:wrap type="none"/>
                 </v:shape>
-                <v:shape id="shape_0" ID="Picture 36" stroked="f" o:allowincell="f" style="position:absolute;left:1771;top:4990;width:520;height:524;mso-wrap-style:none;v-text-anchor:middle" type="_x0000_t75">
+                <v:shape id="shape_0" ID="Picture 36" stroked="f" o:allowincell="f" style="position:absolute;left:1773;top:4990;width:518;height:524;mso-wrap-style:none;v-text-anchor:middle" type="_x0000_t75">
                   <v:imagedata r:id="rId8" o:detectmouseclick="t"/>
                   <v:stroke color="#3465a4" joinstyle="round" endcap="flat"/>
                   <w10:wrap type="none"/>
                 </v:shape>
-                <v:shape id="shape_0" ID="Picture 37" stroked="f" o:allowincell="f" style="position:absolute;left:2375;top:4990;width:520;height:524;mso-wrap-style:none;v-text-anchor:middle" type="_x0000_t75">
+                <v:shape id="shape_0" ID="Picture 37" stroked="f" o:allowincell="f" style="position:absolute;left:2377;top:4990;width:518;height:524;mso-wrap-style:none;v-text-anchor:middle" type="_x0000_t75">
                   <v:imagedata r:id="rId9" o:detectmouseclick="t"/>
                   <v:stroke color="#3465a4" joinstyle="round" endcap="flat"/>
                   <w10:wrap type="none"/>
                 </v:shape>
-                <v:shape id="shape_0" ID="Picture 38" stroked="f" o:allowincell="f" style="position:absolute;left:-44;top:4990;width:520;height:524;mso-wrap-style:none;v-text-anchor:middle" type="_x0000_t75">
+                <v:shape id="shape_0" ID="Picture 38" stroked="f" o:allowincell="f" style="position:absolute;left:-44;top:4990;width:518;height:524;mso-wrap-style:none;v-text-anchor:middle" type="_x0000_t75">
                   <v:imagedata r:id="rId10" o:detectmouseclick="t"/>
                   <v:stroke color="#3465a4" joinstyle="round" endcap="flat"/>
                   <w10:wrap type="none"/>
@@ -13958,7 +13983,7 @@
                       <pic:spPr>
                         <a:xfrm>
                           <a:off x="390600" y="0"/>
-                          <a:ext cx="330840" cy="333360"/>
+                          <a:ext cx="329400" cy="333360"/>
                         </a:xfrm>
                         <a:prstGeom prst="rect">
                           <a:avLst/>
@@ -13980,7 +14005,7 @@
                       <pic:spPr>
                         <a:xfrm>
                           <a:off x="774000" y="0"/>
-                          <a:ext cx="330840" cy="333360"/>
+                          <a:ext cx="329400" cy="333360"/>
                         </a:xfrm>
                         <a:prstGeom prst="rect">
                           <a:avLst/>
@@ -14023,8 +14048,8 @@
                       </pic:blipFill>
                       <pic:spPr>
                         <a:xfrm>
-                          <a:off x="1542960" y="0"/>
-                          <a:ext cx="330840" cy="333360"/>
+                          <a:off x="1544400" y="0"/>
+                          <a:ext cx="329400" cy="333360"/>
                         </a:xfrm>
                         <a:prstGeom prst="rect">
                           <a:avLst/>
@@ -14046,7 +14071,7 @@
                       <pic:spPr>
                         <a:xfrm>
                           <a:off x="7560" y="0"/>
-                          <a:ext cx="330840" cy="333360"/>
+                          <a:ext cx="329400" cy="333360"/>
                         </a:xfrm>
                         <a:prstGeom prst="rect">
                           <a:avLst/>
@@ -14069,8 +14094,8 @@
                       </pic:blipFill>
                       <pic:spPr>
                         <a:xfrm>
-                          <a:off x="0" y="457200"/>
-                          <a:ext cx="2560320" cy="198720"/>
+                          <a:off x="0" y="458640"/>
+                          <a:ext cx="2560320" cy="197640"/>
                         </a:xfrm>
                         <a:prstGeom prst="rect">
                           <a:avLst/>
@@ -14088,13 +14113,13 @@
         </mc:Choice>
         <mc:Fallback>
           <w:pict>
-            <v:group id="shape_0" alt="Group 1" style="position:absolute;margin-left:0pt;margin-top:0.05pt;width:201.6pt;height:51.65pt" coordorigin="0,1" coordsize="4032,1033">
-              <v:shape id="shape_0" ID="Picture 61" stroked="f" o:allowincell="f" style="position:absolute;left:615;top:1;width:520;height:524;mso-wrap-style:none;v-text-anchor:middle;mso-position-horizontal-relative:margin" type="_x0000_t75">
+            <v:group id="shape_0" alt="Group 1" style="position:absolute;margin-left:0pt;margin-top:0.05pt;width:201.6pt;height:51.7pt" coordorigin="0,1" coordsize="4032,1034">
+              <v:shape id="shape_0" ID="Picture 61" stroked="f" o:allowincell="f" style="position:absolute;left:615;top:1;width:518;height:524;mso-wrap-style:none;v-text-anchor:middle;mso-position-horizontal-relative:margin" type="_x0000_t75">
                 <v:imagedata r:id="rId6" o:detectmouseclick="t"/>
                 <v:stroke color="#3465a4" joinstyle="round" endcap="flat"/>
                 <w10:wrap type="none"/>
               </v:shape>
-              <v:shape id="shape_0" ID="Picture 62" stroked="f" o:allowincell="f" style="position:absolute;left:1219;top:1;width:520;height:524;mso-wrap-style:none;v-text-anchor:middle;mso-position-horizontal-relative:margin" type="_x0000_t75">
+              <v:shape id="shape_0" ID="Picture 62" stroked="f" o:allowincell="f" style="position:absolute;left:1219;top:1;width:518;height:524;mso-wrap-style:none;v-text-anchor:middle;mso-position-horizontal-relative:margin" type="_x0000_t75">
                 <v:imagedata r:id="rId7" o:detectmouseclick="t"/>
                 <v:stroke color="#3465a4" joinstyle="round" endcap="flat"/>
                 <w10:wrap type="none"/>
@@ -14104,17 +14129,17 @@
                 <v:stroke color="#3465a4" joinstyle="round" endcap="flat"/>
                 <w10:wrap type="none"/>
               </v:shape>
-              <v:shape id="shape_0" ID="Picture 128" stroked="f" o:allowincell="f" style="position:absolute;left:2430;top:1;width:520;height:524;mso-wrap-style:none;v-text-anchor:middle;mso-position-horizontal-relative:margin" type="_x0000_t75">
+              <v:shape id="shape_0" ID="Picture 128" stroked="f" o:allowincell="f" style="position:absolute;left:2432;top:1;width:518;height:524;mso-wrap-style:none;v-text-anchor:middle;mso-position-horizontal-relative:margin" type="_x0000_t75">
                 <v:imagedata r:id="rId9" o:detectmouseclick="t"/>
                 <v:stroke color="#3465a4" joinstyle="round" endcap="flat"/>
                 <w10:wrap type="none"/>
               </v:shape>
-              <v:shape id="shape_0" ID="Picture 129" stroked="f" o:allowincell="f" style="position:absolute;left:12;top:1;width:520;height:524;mso-wrap-style:none;v-text-anchor:middle;mso-position-horizontal-relative:margin" type="_x0000_t75">
+              <v:shape id="shape_0" ID="Picture 129" stroked="f" o:allowincell="f" style="position:absolute;left:12;top:1;width:518;height:524;mso-wrap-style:none;v-text-anchor:middle;mso-position-horizontal-relative:margin" type="_x0000_t75">
                 <v:imagedata r:id="rId10" o:detectmouseclick="t"/>
                 <v:stroke color="#3465a4" joinstyle="round" endcap="flat"/>
                 <w10:wrap type="none"/>
               </v:shape>
-              <v:shape id="shape_0" ID="Picture 130" stroked="f" o:allowincell="f" style="position:absolute;left:0;top:721;width:4031;height:312;mso-wrap-style:none;v-text-anchor:middle;mso-position-horizontal-relative:margin" type="_x0000_t75">
+              <v:shape id="shape_0" ID="Picture 130" stroked="f" o:allowincell="f" style="position:absolute;left:0;top:723;width:4031;height:310;mso-wrap-style:none;v-text-anchor:middle;mso-position-horizontal-relative:margin" type="_x0000_t75">
                 <v:imagedata r:id="rId6" o:detectmouseclick="t"/>
                 <v:stroke color="#3465a4" joinstyle="round" endcap="flat"/>
                 <w10:wrap type="none"/>
@@ -14249,8 +14274,8 @@
       <w:tblLook w:val="04a0" w:noHBand="0" w:noVBand="1" w:firstColumn="1" w:lastRow="0" w:lastColumn="0" w:firstRow="1"/>
     </w:tblPr>
     <w:tblGrid>
-      <w:gridCol w:w="7186"/>
-      <w:gridCol w:w="2996"/>
+      <w:gridCol w:w="7188"/>
+      <w:gridCol w:w="2994"/>
     </w:tblGrid>
     <w:tr>
       <w:trPr>
@@ -14258,7 +14283,7 @@
       </w:trPr>
       <w:tc>
         <w:tcPr>
-          <w:tcW w:w="7186" w:type="dxa"/>
+          <w:tcW w:w="7188" w:type="dxa"/>
           <w:tcBorders/>
           <w:vAlign w:val="center"/>
         </w:tcPr>
@@ -14276,7 +14301,7 @@
       </w:tc>
       <w:tc>
         <w:tcPr>
-          <w:tcW w:w="2996" w:type="dxa"/>
+          <w:tcW w:w="2994" w:type="dxa"/>
           <w:tcBorders/>
           <w:tcMar>
             <w:right w:w="72" w:type="dxa"/>

</xml_diff>